<commit_message>
Dept_message_plan for Development UI as well as Logics
</commit_message>
<xml_diff>
--- a/Functionality_diagrams/Functionality_of_Dashboard_admin_login.docx
+++ b/Functionality_diagrams/Functionality_of_Dashboard_admin_login.docx
@@ -44,17 +44,7 @@
           <w:b/>
           <w:sz w:val="36"/>
         </w:rPr>
-        <w:t>Ad</w:t>
-      </w:r>
-      <w:bookmarkStart w:id="0" w:name="_GoBack"/>
-      <w:bookmarkEnd w:id="0"/>
-      <w:r>
-        <w:rPr>
-          <w:rFonts w:ascii="Calibri" w:hAnsi="Calibri"/>
-          <w:b/>
-          <w:sz w:val="36"/>
-        </w:rPr>
-        <w:t>min</w:t>
+        <w:t>Admin</w:t>
       </w:r>
       <w:r>
         <w:rPr>
@@ -63,15 +53,6 @@
         </w:rPr>
         <w:t xml:space="preserve"> </w:t>
       </w:r>
-    </w:p>
-    <w:p>
-      <w:pPr>
-        <w:jc w:val="center"/>
-        <w:rPr>
-          <w:rFonts w:ascii="Calibri" w:hAnsi="Calibri"/>
-          <w:sz w:val="36"/>
-        </w:rPr>
-      </w:pPr>
       <w:r>
         <w:rPr>
           <w:noProof/>
@@ -1528,11 +1509,11 @@
                             <w:pPr>
                               <w:jc w:val="center"/>
                             </w:pPr>
-                            <w:proofErr w:type="gramStart"/>
+                            <w:bookmarkStart w:id="0" w:name="_GoBack"/>
+                            <w:bookmarkEnd w:id="0"/>
                             <w:r>
-                              <w:t>Login  View</w:t>
+                              <w:t>Login View</w:t>
                             </w:r>
-                            <w:proofErr w:type="gramEnd"/>
                           </w:p>
                         </w:txbxContent>
                       </wps:txbx>
@@ -1556,7 +1537,7 @@
           </mc:Choice>
           <mc:Fallback>
             <w:pict>
-              <v:rect id="Rectangle 1" o:spid="_x0000_s1033" style="position:absolute;left:0;text-align:left;margin-left:-8.95pt;margin-top:96.1pt;width:117pt;height:99pt;z-index:251659264;visibility:visible;mso-wrap-style:square;mso-width-percent:0;mso-height-percent:0;mso-wrap-distance-left:9pt;mso-wrap-distance-top:0;mso-wrap-distance-right:9pt;mso-wrap-distance-bottom:0;mso-position-horizontal:absolute;mso-position-horizontal-relative:text;mso-position-vertical:absolute;mso-position-vertical-relative:text;mso-width-percent:0;mso-height-percent:0;mso-width-relative:margin;mso-height-relative:margin;v-text-anchor:middle" o:gfxdata="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" fillcolor="#4f81bd [3204]" strokecolor="#4579b8 [3044]">
+              <v:rect id="Rectangle 1" o:spid="_x0000_s1033" style="position:absolute;left:0;text-align:left;margin-left:-8.95pt;margin-top:96.1pt;width:117pt;height:99pt;z-index:251659264;visibility:visible;mso-wrap-style:square;mso-width-percent:0;mso-height-percent:0;mso-wrap-distance-left:9pt;mso-wrap-distance-top:0;mso-wrap-distance-right:9pt;mso-wrap-distance-bottom:0;mso-position-horizontal:absolute;mso-position-horizontal-relative:text;mso-position-vertical:absolute;mso-position-vertical-relative:text;mso-width-percent:0;mso-height-percent:0;mso-width-relative:margin;mso-height-relative:margin;v-text-anchor:middle" o:gfxdata="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" fillcolor="#4f81bd [3204]" strokecolor="#4579b8 [3044]">
                 <v:fill color2="#a7bfde [1620]" rotate="t" type="gradient">
                   <o:fill v:ext="view" type="gradientUnscaled"/>
                 </v:fill>
@@ -1567,11 +1548,11 @@
                       <w:pPr>
                         <w:jc w:val="center"/>
                       </w:pPr>
-                      <w:proofErr w:type="gramStart"/>
+                      <w:bookmarkStart w:id="1" w:name="_GoBack"/>
+                      <w:bookmarkEnd w:id="1"/>
                       <w:r>
-                        <w:t>Login  View</w:t>
+                        <w:t>Login View</w:t>
                       </w:r>
-                      <w:proofErr w:type="gramEnd"/>
                     </w:p>
                   </w:txbxContent>
                 </v:textbox>
@@ -1582,6 +1563,4184 @@
         </mc:AlternateContent>
       </w:r>
     </w:p>
+    <w:p>
+      <w:pPr>
+        <w:jc w:val="center"/>
+        <w:rPr>
+          <w:rFonts w:ascii="Calibri" w:hAnsi="Calibri"/>
+          <w:sz w:val="36"/>
+        </w:rPr>
+      </w:pPr>
+    </w:p>
+    <w:p>
+      <w:pPr>
+        <w:jc w:val="center"/>
+        <w:rPr>
+          <w:rFonts w:ascii="Calibri" w:hAnsi="Calibri"/>
+          <w:sz w:val="36"/>
+        </w:rPr>
+      </w:pPr>
+    </w:p>
+    <w:p>
+      <w:pPr>
+        <w:jc w:val="center"/>
+        <w:rPr>
+          <w:rFonts w:ascii="Calibri" w:hAnsi="Calibri"/>
+          <w:sz w:val="36"/>
+        </w:rPr>
+      </w:pPr>
+    </w:p>
+    <w:p>
+      <w:pPr>
+        <w:jc w:val="center"/>
+        <w:rPr>
+          <w:rFonts w:ascii="Calibri" w:hAnsi="Calibri"/>
+          <w:sz w:val="36"/>
+        </w:rPr>
+      </w:pPr>
+    </w:p>
+    <w:p>
+      <w:pPr>
+        <w:jc w:val="center"/>
+        <w:rPr>
+          <w:rFonts w:ascii="Calibri" w:hAnsi="Calibri"/>
+          <w:sz w:val="36"/>
+        </w:rPr>
+      </w:pPr>
+    </w:p>
+    <w:p>
+      <w:pPr>
+        <w:jc w:val="center"/>
+        <w:rPr>
+          <w:rFonts w:ascii="Calibri" w:hAnsi="Calibri"/>
+          <w:sz w:val="36"/>
+        </w:rPr>
+      </w:pPr>
+    </w:p>
+    <w:p>
+      <w:pPr>
+        <w:jc w:val="center"/>
+        <w:rPr>
+          <w:rFonts w:ascii="Calibri" w:hAnsi="Calibri"/>
+          <w:sz w:val="36"/>
+        </w:rPr>
+      </w:pPr>
+    </w:p>
+    <w:p>
+      <w:pPr>
+        <w:jc w:val="center"/>
+        <w:rPr>
+          <w:rFonts w:ascii="Calibri" w:hAnsi="Calibri"/>
+          <w:sz w:val="36"/>
+        </w:rPr>
+      </w:pPr>
+    </w:p>
+    <w:p>
+      <w:pPr>
+        <w:jc w:val="center"/>
+        <w:rPr>
+          <w:rFonts w:ascii="Calibri" w:hAnsi="Calibri"/>
+          <w:sz w:val="36"/>
+        </w:rPr>
+      </w:pPr>
+    </w:p>
+    <w:p>
+      <w:pPr>
+        <w:jc w:val="center"/>
+        <w:rPr>
+          <w:rFonts w:ascii="Calibri" w:hAnsi="Calibri"/>
+          <w:sz w:val="36"/>
+        </w:rPr>
+      </w:pPr>
+    </w:p>
+    <w:p>
+      <w:pPr>
+        <w:jc w:val="center"/>
+        <w:rPr>
+          <w:rFonts w:ascii="Calibri" w:hAnsi="Calibri"/>
+          <w:sz w:val="36"/>
+        </w:rPr>
+      </w:pPr>
+    </w:p>
+    <w:p>
+      <w:pPr>
+        <w:jc w:val="center"/>
+        <w:rPr>
+          <w:rFonts w:ascii="Calibri" w:hAnsi="Calibri"/>
+          <w:sz w:val="36"/>
+        </w:rPr>
+      </w:pPr>
+    </w:p>
+    <w:p>
+      <w:pPr>
+        <w:jc w:val="center"/>
+        <w:rPr>
+          <w:rFonts w:ascii="Calibri" w:hAnsi="Calibri"/>
+          <w:sz w:val="36"/>
+        </w:rPr>
+      </w:pPr>
+    </w:p>
+    <w:p>
+      <w:pPr>
+        <w:jc w:val="center"/>
+        <w:rPr>
+          <w:rFonts w:ascii="Calibri" w:hAnsi="Calibri"/>
+          <w:sz w:val="36"/>
+        </w:rPr>
+      </w:pPr>
+    </w:p>
+    <w:p>
+      <w:pPr>
+        <w:jc w:val="center"/>
+        <w:rPr>
+          <w:rFonts w:ascii="Calibri" w:hAnsi="Calibri"/>
+          <w:sz w:val="36"/>
+        </w:rPr>
+      </w:pPr>
+    </w:p>
+    <w:p>
+      <w:pPr>
+        <w:jc w:val="center"/>
+        <w:rPr>
+          <w:rFonts w:ascii="Calibri" w:hAnsi="Calibri"/>
+          <w:sz w:val="36"/>
+        </w:rPr>
+      </w:pPr>
+    </w:p>
+    <w:p>
+      <w:pPr>
+        <w:jc w:val="center"/>
+        <w:rPr>
+          <w:rFonts w:ascii="Calibri" w:hAnsi="Calibri"/>
+          <w:sz w:val="36"/>
+        </w:rPr>
+      </w:pPr>
+    </w:p>
+    <w:p>
+      <w:pPr>
+        <w:jc w:val="right"/>
+        <w:rPr>
+          <w:rFonts w:ascii="Andalus" w:hAnsi="Andalus" w:cs="Andalus"/>
+          <w:b/>
+          <w:sz w:val="36"/>
+          <w:szCs w:val="32"/>
+        </w:rPr>
+      </w:pPr>
+      <w:r>
+        <w:rPr>
+          <w:rFonts w:ascii="Andalus" w:hAnsi="Andalus" w:cs="Andalus"/>
+          <w:b/>
+          <w:sz w:val="36"/>
+          <w:szCs w:val="32"/>
+        </w:rPr>
+        <w:lastRenderedPageBreak/>
+        <w:t>Department Message</w:t>
+      </w:r>
+    </w:p>
+    <w:p>
+      <w:pPr>
+        <w:rPr>
+          <w:rFonts w:ascii="Calibri" w:hAnsi="Calibri"/>
+          <w:b/>
+          <w:sz w:val="44"/>
+        </w:rPr>
+      </w:pPr>
+      <w:r>
+        <w:rPr>
+          <w:rFonts w:ascii="Calibri" w:hAnsi="Calibri"/>
+          <w:b/>
+          <w:noProof/>
+          <w:sz w:val="44"/>
+        </w:rPr>
+        <mc:AlternateContent>
+          <mc:Choice Requires="wps">
+            <w:drawing>
+              <wp:anchor distT="0" distB="0" distL="114300" distR="114300" simplePos="0" relativeHeight="251683840" behindDoc="0" locked="0" layoutInCell="1" allowOverlap="1" wp14:anchorId="780CD8F1" wp14:editId="323F0C76">
+                <wp:simplePos x="0" y="0"/>
+                <wp:positionH relativeFrom="column">
+                  <wp:posOffset>-103505</wp:posOffset>
+                </wp:positionH>
+                <wp:positionV relativeFrom="paragraph">
+                  <wp:posOffset>651510</wp:posOffset>
+                </wp:positionV>
+                <wp:extent cx="2057400" cy="685800"/>
+                <wp:effectExtent l="76200" t="76200" r="101600" b="127000"/>
+                <wp:wrapNone/>
+                <wp:docPr id="19" name="Straight Arrow Connector 19"/>
+                <wp:cNvGraphicFramePr/>
+                <a:graphic xmlns:a="http://schemas.openxmlformats.org/drawingml/2006/main">
+                  <a:graphicData uri="http://schemas.microsoft.com/office/word/2010/wordprocessingShape">
+                    <wps:wsp>
+                      <wps:cNvCnPr/>
+                      <wps:spPr>
+                        <a:xfrm>
+                          <a:off x="0" y="0"/>
+                          <a:ext cx="2057400" cy="685800"/>
+                        </a:xfrm>
+                        <a:prstGeom prst="straightConnector1">
+                          <a:avLst/>
+                        </a:prstGeom>
+                        <a:ln>
+                          <a:headEnd type="arrow"/>
+                          <a:tailEnd type="arrow"/>
+                        </a:ln>
+                      </wps:spPr>
+                      <wps:style>
+                        <a:lnRef idx="2">
+                          <a:schemeClr val="accent1"/>
+                        </a:lnRef>
+                        <a:fillRef idx="0">
+                          <a:schemeClr val="accent1"/>
+                        </a:fillRef>
+                        <a:effectRef idx="1">
+                          <a:schemeClr val="accent1"/>
+                        </a:effectRef>
+                        <a:fontRef idx="minor">
+                          <a:schemeClr val="tx1"/>
+                        </a:fontRef>
+                      </wps:style>
+                      <wps:bodyPr/>
+                    </wps:wsp>
+                  </a:graphicData>
+                </a:graphic>
+                <wp14:sizeRelH relativeFrom="margin">
+                  <wp14:pctWidth>0</wp14:pctWidth>
+                </wp14:sizeRelH>
+                <wp14:sizeRelV relativeFrom="margin">
+                  <wp14:pctHeight>0</wp14:pctHeight>
+                </wp14:sizeRelV>
+              </wp:anchor>
+            </w:drawing>
+          </mc:Choice>
+          <mc:Fallback>
+            <w:pict>
+              <v:shapetype id="_x0000_t32" coordsize="21600,21600" o:spt="32" o:oned="t" path="m0,0l21600,21600e" filled="f">
+                <v:path arrowok="t" fillok="f" o:connecttype="none"/>
+                <o:lock v:ext="edit" shapetype="t"/>
+              </v:shapetype>
+              <v:shape id="Straight Arrow Connector 19" o:spid="_x0000_s1026" type="#_x0000_t32" style="position:absolute;margin-left:-8.1pt;margin-top:51.3pt;width:162pt;height:54pt;z-index:251683840;visibility:visible;mso-wrap-style:square;mso-width-percent:0;mso-height-percent:0;mso-wrap-distance-left:9pt;mso-wrap-distance-top:0;mso-wrap-distance-right:9pt;mso-wrap-distance-bottom:0;mso-position-horizontal:absolute;mso-position-horizontal-relative:text;mso-position-vertical:absolute;mso-position-vertical-relative:text;mso-width-percent:0;mso-height-percent:0;mso-width-relative:margin;mso-height-relative:margin" o:gfxdata="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" strokecolor="#4f81bd [3204]" strokeweight="2pt">
+                <v:stroke startarrow="open" endarrow="open"/>
+                <v:shadow on="t" opacity="24903f" mv:blur="40000f" origin=",.5" offset="0,20000emu"/>
+              </v:shape>
+            </w:pict>
+          </mc:Fallback>
+        </mc:AlternateContent>
+      </w:r>
+      <w:r>
+        <w:rPr>
+          <w:noProof/>
+        </w:rPr>
+        <mc:AlternateContent>
+          <mc:Choice Requires="wps">
+            <w:drawing>
+              <wp:anchor distT="0" distB="0" distL="114300" distR="114300" simplePos="0" relativeHeight="251703296" behindDoc="0" locked="0" layoutInCell="1" allowOverlap="1" wp14:anchorId="7EED6E7C" wp14:editId="32AEC27B">
+                <wp:simplePos x="0" y="0"/>
+                <wp:positionH relativeFrom="column">
+                  <wp:posOffset>-103505</wp:posOffset>
+                </wp:positionH>
+                <wp:positionV relativeFrom="paragraph">
+                  <wp:posOffset>994410</wp:posOffset>
+                </wp:positionV>
+                <wp:extent cx="1143000" cy="3771900"/>
+                <wp:effectExtent l="76200" t="101600" r="76200" b="88900"/>
+                <wp:wrapNone/>
+                <wp:docPr id="34" name="Curved Connector 34"/>
+                <wp:cNvGraphicFramePr/>
+                <a:graphic xmlns:a="http://schemas.openxmlformats.org/drawingml/2006/main">
+                  <a:graphicData uri="http://schemas.microsoft.com/office/word/2010/wordprocessingShape">
+                    <wps:wsp>
+                      <wps:cNvCnPr/>
+                      <wps:spPr>
+                        <a:xfrm flipH="1" flipV="1">
+                          <a:off x="0" y="0"/>
+                          <a:ext cx="1143000" cy="3771900"/>
+                        </a:xfrm>
+                        <a:prstGeom prst="curvedConnector3">
+                          <a:avLst/>
+                        </a:prstGeom>
+                        <a:ln>
+                          <a:tailEnd type="arrow"/>
+                        </a:ln>
+                      </wps:spPr>
+                      <wps:style>
+                        <a:lnRef idx="2">
+                          <a:schemeClr val="accent1"/>
+                        </a:lnRef>
+                        <a:fillRef idx="0">
+                          <a:schemeClr val="accent1"/>
+                        </a:fillRef>
+                        <a:effectRef idx="1">
+                          <a:schemeClr val="accent1"/>
+                        </a:effectRef>
+                        <a:fontRef idx="minor">
+                          <a:schemeClr val="tx1"/>
+                        </a:fontRef>
+                      </wps:style>
+                      <wps:bodyPr/>
+                    </wps:wsp>
+                  </a:graphicData>
+                </a:graphic>
+              </wp:anchor>
+            </w:drawing>
+          </mc:Choice>
+          <mc:Fallback>
+            <w:pict>
+              <v:shapetype id="_x0000_t38" coordsize="21600,21600" o:spt="38" o:oned="t" path="m0,0c@0,0@1,5400@1,10800@1,16200@2,21600,21600,21600e" filled="f">
+                <v:formulas>
+                  <v:f eqn="mid #0 0"/>
+                  <v:f eqn="val #0"/>
+                  <v:f eqn="mid #0 21600"/>
+                </v:formulas>
+                <v:path arrowok="t" fillok="f" o:connecttype="none"/>
+                <v:handles>
+                  <v:h position="#0,center"/>
+                </v:handles>
+                <o:lock v:ext="edit" shapetype="t"/>
+              </v:shapetype>
+              <v:shape id="Curved Connector 34" o:spid="_x0000_s1026" type="#_x0000_t38" style="position:absolute;margin-left:-8.1pt;margin-top:78.3pt;width:90pt;height:297pt;flip:x y;z-index:251703296;visibility:visible;mso-wrap-style:square;mso-wrap-distance-left:9pt;mso-wrap-distance-top:0;mso-wrap-distance-right:9pt;mso-wrap-distance-bottom:0;mso-position-horizontal:absolute;mso-position-horizontal-relative:text;mso-position-vertical:absolute;mso-position-vertical-relative:text" o:gfxdata="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" adj="10800" strokecolor="#4f81bd [3204]" strokeweight="2pt">
+                <v:stroke endarrow="open"/>
+                <v:shadow on="t" opacity="24903f" mv:blur="40000f" origin=",.5" offset="0,20000emu"/>
+              </v:shape>
+            </w:pict>
+          </mc:Fallback>
+        </mc:AlternateContent>
+      </w:r>
+      <w:r>
+        <w:rPr>
+          <w:noProof/>
+        </w:rPr>
+        <mc:AlternateContent>
+          <mc:Choice Requires="wps">
+            <w:drawing>
+              <wp:anchor distT="0" distB="0" distL="114300" distR="114300" simplePos="0" relativeHeight="251702272" behindDoc="0" locked="0" layoutInCell="1" allowOverlap="1" wp14:anchorId="093451F6" wp14:editId="6E8AD654">
+                <wp:simplePos x="0" y="0"/>
+                <wp:positionH relativeFrom="column">
+                  <wp:posOffset>3211195</wp:posOffset>
+                </wp:positionH>
+                <wp:positionV relativeFrom="paragraph">
+                  <wp:posOffset>4994910</wp:posOffset>
+                </wp:positionV>
+                <wp:extent cx="1485900" cy="0"/>
+                <wp:effectExtent l="76200" t="101600" r="0" b="177800"/>
+                <wp:wrapNone/>
+                <wp:docPr id="32" name="Straight Arrow Connector 32"/>
+                <wp:cNvGraphicFramePr/>
+                <a:graphic xmlns:a="http://schemas.openxmlformats.org/drawingml/2006/main">
+                  <a:graphicData uri="http://schemas.microsoft.com/office/word/2010/wordprocessingShape">
+                    <wps:wsp>
+                      <wps:cNvCnPr/>
+                      <wps:spPr>
+                        <a:xfrm flipH="1">
+                          <a:off x="0" y="0"/>
+                          <a:ext cx="1485900" cy="0"/>
+                        </a:xfrm>
+                        <a:prstGeom prst="straightConnector1">
+                          <a:avLst/>
+                        </a:prstGeom>
+                        <a:ln>
+                          <a:tailEnd type="arrow"/>
+                        </a:ln>
+                      </wps:spPr>
+                      <wps:style>
+                        <a:lnRef idx="2">
+                          <a:schemeClr val="accent1"/>
+                        </a:lnRef>
+                        <a:fillRef idx="0">
+                          <a:schemeClr val="accent1"/>
+                        </a:fillRef>
+                        <a:effectRef idx="1">
+                          <a:schemeClr val="accent1"/>
+                        </a:effectRef>
+                        <a:fontRef idx="minor">
+                          <a:schemeClr val="tx1"/>
+                        </a:fontRef>
+                      </wps:style>
+                      <wps:bodyPr/>
+                    </wps:wsp>
+                  </a:graphicData>
+                </a:graphic>
+              </wp:anchor>
+            </w:drawing>
+          </mc:Choice>
+          <mc:Fallback>
+            <w:pict>
+              <v:shape id="Straight Arrow Connector 32" o:spid="_x0000_s1026" type="#_x0000_t32" style="position:absolute;margin-left:252.85pt;margin-top:393.3pt;width:117pt;height:0;flip:x;z-index:251702272;visibility:visible;mso-wrap-style:square;mso-wrap-distance-left:9pt;mso-wrap-distance-top:0;mso-wrap-distance-right:9pt;mso-wrap-distance-bottom:0;mso-position-horizontal:absolute;mso-position-horizontal-relative:text;mso-position-vertical:absolute;mso-position-vertical-relative:text" o:gfxdata="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" strokecolor="#4f81bd [3204]" strokeweight="2pt">
+                <v:stroke endarrow="open"/>
+                <v:shadow on="t" opacity="24903f" mv:blur="40000f" origin=",.5" offset="0,20000emu"/>
+              </v:shape>
+            </w:pict>
+          </mc:Fallback>
+        </mc:AlternateContent>
+      </w:r>
+      <w:r>
+        <w:rPr>
+          <w:noProof/>
+        </w:rPr>
+        <mc:AlternateContent>
+          <mc:Choice Requires="wps">
+            <w:drawing>
+              <wp:anchor distT="0" distB="0" distL="114300" distR="114300" simplePos="0" relativeHeight="251699200" behindDoc="0" locked="0" layoutInCell="1" allowOverlap="1" wp14:anchorId="76B02578" wp14:editId="7D2F7CFE">
+                <wp:simplePos x="0" y="0"/>
+                <wp:positionH relativeFrom="column">
+                  <wp:posOffset>3211195</wp:posOffset>
+                </wp:positionH>
+                <wp:positionV relativeFrom="paragraph">
+                  <wp:posOffset>2023110</wp:posOffset>
+                </wp:positionV>
+                <wp:extent cx="1485900" cy="2514600"/>
+                <wp:effectExtent l="76200" t="25400" r="63500" b="177800"/>
+                <wp:wrapNone/>
+                <wp:docPr id="30" name="Elbow Connector 30"/>
+                <wp:cNvGraphicFramePr/>
+                <a:graphic xmlns:a="http://schemas.openxmlformats.org/drawingml/2006/main">
+                  <a:graphicData uri="http://schemas.microsoft.com/office/word/2010/wordprocessingShape">
+                    <wps:wsp>
+                      <wps:cNvCnPr/>
+                      <wps:spPr>
+                        <a:xfrm flipH="1">
+                          <a:off x="0" y="0"/>
+                          <a:ext cx="1485900" cy="2514600"/>
+                        </a:xfrm>
+                        <a:prstGeom prst="bentConnector3">
+                          <a:avLst/>
+                        </a:prstGeom>
+                        <a:ln>
+                          <a:tailEnd type="arrow"/>
+                        </a:ln>
+                      </wps:spPr>
+                      <wps:style>
+                        <a:lnRef idx="2">
+                          <a:schemeClr val="accent1"/>
+                        </a:lnRef>
+                        <a:fillRef idx="0">
+                          <a:schemeClr val="accent1"/>
+                        </a:fillRef>
+                        <a:effectRef idx="1">
+                          <a:schemeClr val="accent1"/>
+                        </a:effectRef>
+                        <a:fontRef idx="minor">
+                          <a:schemeClr val="tx1"/>
+                        </a:fontRef>
+                      </wps:style>
+                      <wps:bodyPr/>
+                    </wps:wsp>
+                  </a:graphicData>
+                </a:graphic>
+              </wp:anchor>
+            </w:drawing>
+          </mc:Choice>
+          <mc:Fallback>
+            <w:pict>
+              <v:shapetype id="_x0000_t34" coordsize="21600,21600" o:spt="34" o:oned="t" adj="10800" path="m0,0l@0,0@0,21600,21600,21600e" filled="f">
+                <v:stroke joinstyle="miter"/>
+                <v:formulas>
+                  <v:f eqn="val #0"/>
+                </v:formulas>
+                <v:path arrowok="t" fillok="f" o:connecttype="none"/>
+                <v:handles>
+                  <v:h position="#0,center"/>
+                </v:handles>
+                <o:lock v:ext="edit" shapetype="t"/>
+              </v:shapetype>
+              <v:shape id="Elbow Connector 30" o:spid="_x0000_s1026" type="#_x0000_t34" style="position:absolute;margin-left:252.85pt;margin-top:159.3pt;width:117pt;height:198pt;flip:x;z-index:251699200;visibility:visible;mso-wrap-style:square;mso-wrap-distance-left:9pt;mso-wrap-distance-top:0;mso-wrap-distance-right:9pt;mso-wrap-distance-bottom:0;mso-position-horizontal:absolute;mso-position-horizontal-relative:text;mso-position-vertical:absolute;mso-position-vertical-relative:text" o:gfxdata="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" strokecolor="#4f81bd [3204]" strokeweight="2pt">
+                <v:stroke endarrow="open"/>
+                <v:shadow on="t" opacity="24903f" mv:blur="40000f" origin=",.5" offset="0,20000emu"/>
+              </v:shape>
+            </w:pict>
+          </mc:Fallback>
+        </mc:AlternateContent>
+      </w:r>
+      <w:r>
+        <w:rPr>
+          <w:noProof/>
+        </w:rPr>
+        <mc:AlternateContent>
+          <mc:Choice Requires="wps">
+            <w:drawing>
+              <wp:anchor distT="0" distB="0" distL="114300" distR="114300" simplePos="0" relativeHeight="251698176" behindDoc="0" locked="0" layoutInCell="1" allowOverlap="1" wp14:anchorId="628F5A43" wp14:editId="3DF86214">
+                <wp:simplePos x="0" y="0"/>
+                <wp:positionH relativeFrom="column">
+                  <wp:posOffset>3668395</wp:posOffset>
+                </wp:positionH>
+                <wp:positionV relativeFrom="paragraph">
+                  <wp:posOffset>2366010</wp:posOffset>
+                </wp:positionV>
+                <wp:extent cx="1143000" cy="1714500"/>
+                <wp:effectExtent l="50800" t="25400" r="101600" b="114300"/>
+                <wp:wrapNone/>
+                <wp:docPr id="28" name="Straight Arrow Connector 28"/>
+                <wp:cNvGraphicFramePr/>
+                <a:graphic xmlns:a="http://schemas.openxmlformats.org/drawingml/2006/main">
+                  <a:graphicData uri="http://schemas.microsoft.com/office/word/2010/wordprocessingShape">
+                    <wps:wsp>
+                      <wps:cNvCnPr/>
+                      <wps:spPr>
+                        <a:xfrm>
+                          <a:off x="0" y="0"/>
+                          <a:ext cx="1143000" cy="1714500"/>
+                        </a:xfrm>
+                        <a:prstGeom prst="straightConnector1">
+                          <a:avLst/>
+                        </a:prstGeom>
+                        <a:ln>
+                          <a:tailEnd type="arrow"/>
+                        </a:ln>
+                      </wps:spPr>
+                      <wps:style>
+                        <a:lnRef idx="2">
+                          <a:schemeClr val="accent1"/>
+                        </a:lnRef>
+                        <a:fillRef idx="0">
+                          <a:schemeClr val="accent1"/>
+                        </a:fillRef>
+                        <a:effectRef idx="1">
+                          <a:schemeClr val="accent1"/>
+                        </a:effectRef>
+                        <a:fontRef idx="minor">
+                          <a:schemeClr val="tx1"/>
+                        </a:fontRef>
+                      </wps:style>
+                      <wps:bodyPr/>
+                    </wps:wsp>
+                  </a:graphicData>
+                </a:graphic>
+              </wp:anchor>
+            </w:drawing>
+          </mc:Choice>
+          <mc:Fallback>
+            <w:pict>
+              <v:shape id="Straight Arrow Connector 28" o:spid="_x0000_s1026" type="#_x0000_t32" style="position:absolute;margin-left:288.85pt;margin-top:186.3pt;width:90pt;height:135pt;z-index:251698176;visibility:visible;mso-wrap-style:square;mso-wrap-distance-left:9pt;mso-wrap-distance-top:0;mso-wrap-distance-right:9pt;mso-wrap-distance-bottom:0;mso-position-horizontal:absolute;mso-position-horizontal-relative:text;mso-position-vertical:absolute;mso-position-vertical-relative:text" o:gfxdata="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" strokecolor="#4f81bd [3204]" strokeweight="2pt">
+                <v:stroke endarrow="open"/>
+                <v:shadow on="t" opacity="24903f" mv:blur="40000f" origin=",.5" offset="0,20000emu"/>
+              </v:shape>
+            </w:pict>
+          </mc:Fallback>
+        </mc:AlternateContent>
+      </w:r>
+      <w:r>
+        <w:rPr>
+          <w:noProof/>
+        </w:rPr>
+        <mc:AlternateContent>
+          <mc:Choice Requires="wps">
+            <w:drawing>
+              <wp:anchor distT="0" distB="0" distL="114300" distR="114300" simplePos="0" relativeHeight="251695104" behindDoc="0" locked="0" layoutInCell="1" allowOverlap="1" wp14:anchorId="13BA8C08" wp14:editId="2A93E4E5">
+                <wp:simplePos x="0" y="0"/>
+                <wp:positionH relativeFrom="column">
+                  <wp:posOffset>2743200</wp:posOffset>
+                </wp:positionH>
+                <wp:positionV relativeFrom="paragraph">
+                  <wp:posOffset>5852160</wp:posOffset>
+                </wp:positionV>
+                <wp:extent cx="2857500" cy="305435"/>
+                <wp:effectExtent l="0" t="0" r="12700" b="0"/>
+                <wp:wrapThrough wrapText="bothSides">
+                  <wp:wrapPolygon edited="0">
+                    <wp:start x="0" y="0"/>
+                    <wp:lineTo x="0" y="19759"/>
+                    <wp:lineTo x="21504" y="19759"/>
+                    <wp:lineTo x="21504" y="0"/>
+                    <wp:lineTo x="0" y="0"/>
+                  </wp:wrapPolygon>
+                </wp:wrapThrough>
+                <wp:docPr id="26" name="Text Box 26"/>
+                <wp:cNvGraphicFramePr/>
+                <a:graphic xmlns:a="http://schemas.openxmlformats.org/drawingml/2006/main">
+                  <a:graphicData uri="http://schemas.microsoft.com/office/word/2010/wordprocessingShape">
+                    <wps:wsp>
+                      <wps:cNvSpPr txBox="1"/>
+                      <wps:spPr>
+                        <a:xfrm>
+                          <a:off x="0" y="0"/>
+                          <a:ext cx="2857500" cy="305435"/>
+                        </a:xfrm>
+                        <a:prstGeom prst="rect">
+                          <a:avLst/>
+                        </a:prstGeom>
+                        <a:solidFill>
+                          <a:prstClr val="white"/>
+                        </a:solidFill>
+                        <a:ln>
+                          <a:noFill/>
+                        </a:ln>
+                        <a:effectLst/>
+                        <a:extLst>
+                          <a:ext uri="{C572A759-6A51-4108-AA02-DFA0A04FC94B}">
+                            <ma14:wrappingTextBoxFlag xmlns:ma14="http://schemas.microsoft.com/office/mac/drawingml/2011/main"/>
+                          </a:ext>
+                        </a:extLst>
+                      </wps:spPr>
+                      <wps:txbx>
+                        <w:txbxContent>
+                          <w:p>
+                            <w:pPr>
+                              <w:pStyle w:val="Caption"/>
+                              <w:rPr>
+                                <w:noProof/>
+                                <w:sz w:val="24"/>
+                              </w:rPr>
+                            </w:pPr>
+                            <w:r>
+                              <w:rPr>
+                                <w:sz w:val="24"/>
+                              </w:rPr>
+                              <w:t>dept_form.php / dept_update_form.php</w:t>
+                            </w:r>
+                          </w:p>
+                        </w:txbxContent>
+                      </wps:txbx>
+                      <wps:bodyPr rot="0" spcFirstLastPara="0" vertOverflow="overflow" horzOverflow="overflow" vert="horz" wrap="square" lIns="0" tIns="0" rIns="0" bIns="0" numCol="1" spcCol="0" rtlCol="0" fromWordArt="0" anchor="t" anchorCtr="0" forceAA="0" compatLnSpc="1">
+                        <a:prstTxWarp prst="textNoShape">
+                          <a:avLst/>
+                        </a:prstTxWarp>
+                        <a:spAutoFit/>
+                      </wps:bodyPr>
+                    </wps:wsp>
+                  </a:graphicData>
+                </a:graphic>
+                <wp14:sizeRelH relativeFrom="margin">
+                  <wp14:pctWidth>0</wp14:pctWidth>
+                </wp14:sizeRelH>
+              </wp:anchor>
+            </w:drawing>
+          </mc:Choice>
+          <mc:Fallback>
+            <w:pict>
+              <v:shapetype id="_x0000_t202" coordsize="21600,21600" o:spt="202" path="m0,0l0,21600,21600,21600,21600,0xe">
+                <v:stroke joinstyle="miter"/>
+                <v:path gradientshapeok="t" o:connecttype="rect"/>
+              </v:shapetype>
+              <v:shape id="Text Box 26" o:spid="_x0000_s1034" type="#_x0000_t202" style="position:absolute;margin-left:3in;margin-top:460.8pt;width:225pt;height:24.05pt;z-index:251695104;visibility:visible;mso-wrap-style:square;mso-width-percent:0;mso-wrap-distance-left:9pt;mso-wrap-distance-top:0;mso-wrap-distance-right:9pt;mso-wrap-distance-bottom:0;mso-position-horizontal:absolute;mso-position-horizontal-relative:text;mso-position-vertical:absolute;mso-position-vertical-relative:text;mso-width-percent:0;mso-width-relative:margin;v-text-anchor:top" o:gfxdata="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" stroked="f">
+                <v:textbox style="mso-fit-shape-to-text:t" inset="0,0,0,0">
+                  <w:txbxContent>
+                    <w:p>
+                      <w:pPr>
+                        <w:pStyle w:val="Caption"/>
+                        <w:rPr>
+                          <w:noProof/>
+                          <w:sz w:val="24"/>
+                        </w:rPr>
+                      </w:pPr>
+                      <w:r>
+                        <w:rPr>
+                          <w:sz w:val="24"/>
+                        </w:rPr>
+                        <w:t>dept_form.php / dept_update_form.php</w:t>
+                      </w:r>
+                    </w:p>
+                  </w:txbxContent>
+                </v:textbox>
+                <w10:wrap type="through"/>
+              </v:shape>
+            </w:pict>
+          </mc:Fallback>
+        </mc:AlternateContent>
+      </w:r>
+      <w:r>
+        <w:rPr>
+          <w:noProof/>
+        </w:rPr>
+        <mc:AlternateContent>
+          <mc:Choice Requires="wps">
+            <w:drawing>
+              <wp:anchor distT="0" distB="0" distL="114300" distR="114300" simplePos="0" relativeHeight="251693056" behindDoc="0" locked="0" layoutInCell="1" allowOverlap="1" wp14:anchorId="6D85599D" wp14:editId="62956084">
+                <wp:simplePos x="0" y="0"/>
+                <wp:positionH relativeFrom="column">
+                  <wp:posOffset>3086100</wp:posOffset>
+                </wp:positionH>
+                <wp:positionV relativeFrom="paragraph">
+                  <wp:posOffset>3737610</wp:posOffset>
+                </wp:positionV>
+                <wp:extent cx="2171700" cy="2057400"/>
+                <wp:effectExtent l="50800" t="25400" r="88900" b="101600"/>
+                <wp:wrapThrough wrapText="bothSides">
+                  <wp:wrapPolygon edited="0">
+                    <wp:start x="-505" y="-267"/>
+                    <wp:lineTo x="-505" y="18667"/>
+                    <wp:lineTo x="2021" y="21333"/>
+                    <wp:lineTo x="2779" y="22400"/>
+                    <wp:lineTo x="22232" y="22400"/>
+                    <wp:lineTo x="22232" y="4267"/>
+                    <wp:lineTo x="20716" y="1867"/>
+                    <wp:lineTo x="19200" y="-267"/>
+                    <wp:lineTo x="-505" y="-267"/>
+                  </wp:wrapPolygon>
+                </wp:wrapThrough>
+                <wp:docPr id="25" name="Snip Diagonal Corner Rectangle 25"/>
+                <wp:cNvGraphicFramePr/>
+                <a:graphic xmlns:a="http://schemas.openxmlformats.org/drawingml/2006/main">
+                  <a:graphicData uri="http://schemas.microsoft.com/office/word/2010/wordprocessingShape">
+                    <wps:wsp>
+                      <wps:cNvSpPr/>
+                      <wps:spPr>
+                        <a:xfrm>
+                          <a:off x="0" y="0"/>
+                          <a:ext cx="2171700" cy="2057400"/>
+                        </a:xfrm>
+                        <a:prstGeom prst="snip2DiagRect">
+                          <a:avLst/>
+                        </a:prstGeom>
+                      </wps:spPr>
+                      <wps:style>
+                        <a:lnRef idx="1">
+                          <a:schemeClr val="accent1"/>
+                        </a:lnRef>
+                        <a:fillRef idx="3">
+                          <a:schemeClr val="accent1"/>
+                        </a:fillRef>
+                        <a:effectRef idx="2">
+                          <a:schemeClr val="accent1"/>
+                        </a:effectRef>
+                        <a:fontRef idx="minor">
+                          <a:schemeClr val="lt1"/>
+                        </a:fontRef>
+                      </wps:style>
+                      <wps:txbx>
+                        <w:txbxContent>
+                          <w:p>
+                            <w:pPr>
+                              <w:jc w:val="center"/>
+                              <w:rPr>
+                                <w:b/>
+                                <w:sz w:val="32"/>
+                              </w:rPr>
+                            </w:pPr>
+                            <w:r>
+                              <w:rPr>
+                                <w:b/>
+                                <w:sz w:val="32"/>
+                              </w:rPr>
+                              <w:t>Insert / Update into Database</w:t>
+                            </w:r>
+                          </w:p>
+                        </w:txbxContent>
+                      </wps:txbx>
+                      <wps:bodyPr rot="0" spcFirstLastPara="0" vertOverflow="overflow" horzOverflow="overflow" vert="horz" wrap="square" lIns="91440" tIns="45720" rIns="91440" bIns="45720" numCol="1" spcCol="0" rtlCol="0" fromWordArt="0" anchor="ctr" anchorCtr="0" forceAA="0" compatLnSpc="1">
+                        <a:prstTxWarp prst="textNoShape">
+                          <a:avLst/>
+                        </a:prstTxWarp>
+                        <a:noAutofit/>
+                      </wps:bodyPr>
+                    </wps:wsp>
+                  </a:graphicData>
+                </a:graphic>
+                <wp14:sizeRelH relativeFrom="margin">
+                  <wp14:pctWidth>0</wp14:pctWidth>
+                </wp14:sizeRelH>
+                <wp14:sizeRelV relativeFrom="margin">
+                  <wp14:pctHeight>0</wp14:pctHeight>
+                </wp14:sizeRelV>
+              </wp:anchor>
+            </w:drawing>
+          </mc:Choice>
+          <mc:Fallback>
+            <w:pict>
+              <v:shape id="Snip Diagonal Corner Rectangle 25" o:spid="_x0000_s1035" style="position:absolute;margin-left:243pt;margin-top:294.3pt;width:171pt;height:162pt;z-index:251693056;visibility:visible;mso-wrap-style:square;mso-width-percent:0;mso-height-percent:0;mso-wrap-distance-left:9pt;mso-wrap-distance-top:0;mso-wrap-distance-right:9pt;mso-wrap-distance-bottom:0;mso-position-horizontal:absolute;mso-position-horizontal-relative:text;mso-position-vertical:absolute;mso-position-vertical-relative:text;mso-width-percent:0;mso-height-percent:0;mso-width-relative:margin;mso-height-relative:margin;v-text-anchor:middle" coordsize="2171700,2057400" o:spt="100" o:gfxdata="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" adj="-11796480,,5400" path="m0,0l1828793,,2171700,342907,2171700,2057400,2171700,2057400,342907,2057400,,1714493,,0xe" fillcolor="#4f81bd [3204]" strokecolor="#4579b8 [3044]">
+                <v:fill color2="#a7bfde [1620]" rotate="t" type="gradient">
+                  <o:fill v:ext="view" type="gradientUnscaled"/>
+                </v:fill>
+                <v:stroke joinstyle="miter"/>
+                <v:shadow on="t" opacity="22937f" mv:blur="40000f" origin=",.5" offset="0,23000emu"/>
+                <v:formulas/>
+                <v:path arrowok="t" o:connecttype="custom" o:connectlocs="0,0;1828793,0;2171700,342907;2171700,2057400;2171700,2057400;342907,2057400;0,1714493;0,0" o:connectangles="0,0,0,0,0,0,0,0" textboxrect="0,0,2171700,2057400"/>
+                <v:textbox>
+                  <w:txbxContent>
+                    <w:p>
+                      <w:pPr>
+                        <w:jc w:val="center"/>
+                        <w:rPr>
+                          <w:b/>
+                          <w:sz w:val="32"/>
+                        </w:rPr>
+                      </w:pPr>
+                      <w:r>
+                        <w:rPr>
+                          <w:b/>
+                          <w:sz w:val="32"/>
+                        </w:rPr>
+                        <w:t>Insert / Update into Database</w:t>
+                      </w:r>
+                    </w:p>
+                  </w:txbxContent>
+                </v:textbox>
+                <w10:wrap type="through"/>
+              </v:shape>
+            </w:pict>
+          </mc:Fallback>
+        </mc:AlternateContent>
+      </w:r>
+      <w:r>
+        <w:rPr>
+          <w:noProof/>
+        </w:rPr>
+        <mc:AlternateContent>
+          <mc:Choice Requires="wps">
+            <w:drawing>
+              <wp:anchor distT="0" distB="0" distL="114300" distR="114300" simplePos="0" relativeHeight="251701248" behindDoc="0" locked="0" layoutInCell="1" allowOverlap="1" wp14:anchorId="71661C57" wp14:editId="21BF6A03">
+                <wp:simplePos x="0" y="0"/>
+                <wp:positionH relativeFrom="column">
+                  <wp:posOffset>6743700</wp:posOffset>
+                </wp:positionH>
+                <wp:positionV relativeFrom="paragraph">
+                  <wp:posOffset>5509260</wp:posOffset>
+                </wp:positionV>
+                <wp:extent cx="2400300" cy="305435"/>
+                <wp:effectExtent l="0" t="0" r="0" b="0"/>
+                <wp:wrapThrough wrapText="bothSides">
+                  <wp:wrapPolygon edited="0">
+                    <wp:start x="0" y="0"/>
+                    <wp:lineTo x="0" y="20571"/>
+                    <wp:lineTo x="21486" y="20571"/>
+                    <wp:lineTo x="21486" y="0"/>
+                    <wp:lineTo x="0" y="0"/>
+                  </wp:wrapPolygon>
+                </wp:wrapThrough>
+                <wp:docPr id="31" name="Text Box 31"/>
+                <wp:cNvGraphicFramePr/>
+                <a:graphic xmlns:a="http://schemas.openxmlformats.org/drawingml/2006/main">
+                  <a:graphicData uri="http://schemas.microsoft.com/office/word/2010/wordprocessingShape">
+                    <wps:wsp>
+                      <wps:cNvSpPr txBox="1"/>
+                      <wps:spPr>
+                        <a:xfrm>
+                          <a:off x="0" y="0"/>
+                          <a:ext cx="2400300" cy="305435"/>
+                        </a:xfrm>
+                        <a:prstGeom prst="rect">
+                          <a:avLst/>
+                        </a:prstGeom>
+                        <a:solidFill>
+                          <a:prstClr val="white"/>
+                        </a:solidFill>
+                        <a:ln>
+                          <a:noFill/>
+                        </a:ln>
+                        <a:effectLst/>
+                        <a:extLst>
+                          <a:ext uri="{C572A759-6A51-4108-AA02-DFA0A04FC94B}">
+                            <ma14:wrappingTextBoxFlag xmlns:ma14="http://schemas.microsoft.com/office/mac/drawingml/2011/main"/>
+                          </a:ext>
+                        </a:extLst>
+                      </wps:spPr>
+                      <wps:txbx>
+                        <w:txbxContent>
+                          <w:p>
+                            <w:pPr>
+                              <w:pStyle w:val="Caption"/>
+                              <w:jc w:val="center"/>
+                              <w:rPr>
+                                <w:noProof/>
+                                <w:sz w:val="24"/>
+                              </w:rPr>
+                            </w:pPr>
+                            <w:r>
+                              <w:rPr>
+                                <w:sz w:val="24"/>
+                              </w:rPr>
+                              <w:t>update_dept_message.php</w:t>
+                            </w:r>
+                          </w:p>
+                        </w:txbxContent>
+                      </wps:txbx>
+                      <wps:bodyPr rot="0" spcFirstLastPara="0" vertOverflow="overflow" horzOverflow="overflow" vert="horz" wrap="square" lIns="0" tIns="0" rIns="0" bIns="0" numCol="1" spcCol="0" rtlCol="0" fromWordArt="0" anchor="t" anchorCtr="0" forceAA="0" compatLnSpc="1">
+                        <a:prstTxWarp prst="textNoShape">
+                          <a:avLst/>
+                        </a:prstTxWarp>
+                        <a:spAutoFit/>
+                      </wps:bodyPr>
+                    </wps:wsp>
+                  </a:graphicData>
+                </a:graphic>
+              </wp:anchor>
+            </w:drawing>
+          </mc:Choice>
+          <mc:Fallback>
+            <w:pict>
+              <v:shape id="Text Box 31" o:spid="_x0000_s1036" type="#_x0000_t202" style="position:absolute;margin-left:531pt;margin-top:433.8pt;width:189pt;height:24.05pt;z-index:251701248;visibility:visible;mso-wrap-style:square;mso-wrap-distance-left:9pt;mso-wrap-distance-top:0;mso-wrap-distance-right:9pt;mso-wrap-distance-bottom:0;mso-position-horizontal:absolute;mso-position-horizontal-relative:text;mso-position-vertical:absolute;mso-position-vertical-relative:text;v-text-anchor:top" o:gfxdata="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" stroked="f">
+                <v:textbox style="mso-fit-shape-to-text:t" inset="0,0,0,0">
+                  <w:txbxContent>
+                    <w:p>
+                      <w:pPr>
+                        <w:pStyle w:val="Caption"/>
+                        <w:jc w:val="center"/>
+                        <w:rPr>
+                          <w:noProof/>
+                          <w:sz w:val="24"/>
+                        </w:rPr>
+                      </w:pPr>
+                      <w:r>
+                        <w:rPr>
+                          <w:sz w:val="24"/>
+                        </w:rPr>
+                        <w:t>update_dept_message.php</w:t>
+                      </w:r>
+                    </w:p>
+                  </w:txbxContent>
+                </v:textbox>
+                <w10:wrap type="through"/>
+              </v:shape>
+            </w:pict>
+          </mc:Fallback>
+        </mc:AlternateContent>
+      </w:r>
+      <w:r>
+        <w:rPr>
+          <w:rFonts w:ascii="Calibri" w:hAnsi="Calibri"/>
+          <w:b/>
+          <w:noProof/>
+          <w:sz w:val="44"/>
+        </w:rPr>
+        <mc:AlternateContent>
+          <mc:Choice Requires="wps">
+            <w:drawing>
+              <wp:anchor distT="0" distB="0" distL="114300" distR="114300" simplePos="0" relativeHeight="251697152" behindDoc="0" locked="0" layoutInCell="1" allowOverlap="1" wp14:anchorId="44968EF2" wp14:editId="15616696">
+                <wp:simplePos x="0" y="0"/>
+                <wp:positionH relativeFrom="column">
+                  <wp:posOffset>6743700</wp:posOffset>
+                </wp:positionH>
+                <wp:positionV relativeFrom="paragraph">
+                  <wp:posOffset>4080510</wp:posOffset>
+                </wp:positionV>
+                <wp:extent cx="2400300" cy="1371600"/>
+                <wp:effectExtent l="50800" t="25400" r="88900" b="101600"/>
+                <wp:wrapThrough wrapText="bothSides">
+                  <wp:wrapPolygon edited="0">
+                    <wp:start x="-457" y="-400"/>
+                    <wp:lineTo x="-457" y="22800"/>
+                    <wp:lineTo x="22171" y="22800"/>
+                    <wp:lineTo x="22171" y="-400"/>
+                    <wp:lineTo x="-457" y="-400"/>
+                  </wp:wrapPolygon>
+                </wp:wrapThrough>
+                <wp:docPr id="27" name="Rectangle 27"/>
+                <wp:cNvGraphicFramePr/>
+                <a:graphic xmlns:a="http://schemas.openxmlformats.org/drawingml/2006/main">
+                  <a:graphicData uri="http://schemas.microsoft.com/office/word/2010/wordprocessingShape">
+                    <wps:wsp>
+                      <wps:cNvSpPr/>
+                      <wps:spPr>
+                        <a:xfrm>
+                          <a:off x="0" y="0"/>
+                          <a:ext cx="2400300" cy="1371600"/>
+                        </a:xfrm>
+                        <a:prstGeom prst="rect">
+                          <a:avLst/>
+                        </a:prstGeom>
+                      </wps:spPr>
+                      <wps:style>
+                        <a:lnRef idx="1">
+                          <a:schemeClr val="accent1"/>
+                        </a:lnRef>
+                        <a:fillRef idx="3">
+                          <a:schemeClr val="accent1"/>
+                        </a:fillRef>
+                        <a:effectRef idx="2">
+                          <a:schemeClr val="accent1"/>
+                        </a:effectRef>
+                        <a:fontRef idx="minor">
+                          <a:schemeClr val="lt1"/>
+                        </a:fontRef>
+                      </wps:style>
+                      <wps:txbx>
+                        <w:txbxContent>
+                          <w:p>
+                            <w:pPr>
+                              <w:jc w:val="center"/>
+                              <w:rPr>
+                                <w:b/>
+                                <w:sz w:val="32"/>
+                              </w:rPr>
+                            </w:pPr>
+                            <w:r>
+                              <w:rPr>
+                                <w:b/>
+                                <w:sz w:val="32"/>
+                              </w:rPr>
+                              <w:t>Update</w:t>
+                            </w:r>
+                            <w:r>
+                              <w:rPr>
+                                <w:b/>
+                                <w:sz w:val="32"/>
+                              </w:rPr>
+                              <w:t xml:space="preserve"> the department Details </w:t>
+                            </w:r>
+                          </w:p>
+                        </w:txbxContent>
+                      </wps:txbx>
+                      <wps:bodyPr rot="0" spcFirstLastPara="0" vertOverflow="overflow" horzOverflow="overflow" vert="horz" wrap="square" lIns="91440" tIns="45720" rIns="91440" bIns="45720" numCol="1" spcCol="0" rtlCol="0" fromWordArt="0" anchor="ctr" anchorCtr="0" forceAA="0" compatLnSpc="1">
+                        <a:prstTxWarp prst="textNoShape">
+                          <a:avLst/>
+                        </a:prstTxWarp>
+                        <a:noAutofit/>
+                      </wps:bodyPr>
+                    </wps:wsp>
+                  </a:graphicData>
+                </a:graphic>
+                <wp14:sizeRelH relativeFrom="margin">
+                  <wp14:pctWidth>0</wp14:pctWidth>
+                </wp14:sizeRelH>
+                <wp14:sizeRelV relativeFrom="margin">
+                  <wp14:pctHeight>0</wp14:pctHeight>
+                </wp14:sizeRelV>
+              </wp:anchor>
+            </w:drawing>
+          </mc:Choice>
+          <mc:Fallback>
+            <w:pict>
+              <v:rect id="Rectangle 27" o:spid="_x0000_s1037" style="position:absolute;margin-left:531pt;margin-top:321.3pt;width:189pt;height:108pt;z-index:251697152;visibility:visible;mso-wrap-style:square;mso-width-percent:0;mso-height-percent:0;mso-wrap-distance-left:9pt;mso-wrap-distance-top:0;mso-wrap-distance-right:9pt;mso-wrap-distance-bottom:0;mso-position-horizontal:absolute;mso-position-horizontal-relative:text;mso-position-vertical:absolute;mso-position-vertical-relative:text;mso-width-percent:0;mso-height-percent:0;mso-width-relative:margin;mso-height-relative:margin;v-text-anchor:middle" o:gfxdata="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" fillcolor="#4f81bd [3204]" strokecolor="#4579b8 [3044]">
+                <v:fill color2="#a7bfde [1620]" rotate="t" type="gradient">
+                  <o:fill v:ext="view" type="gradientUnscaled"/>
+                </v:fill>
+                <v:shadow on="t" opacity="22937f" mv:blur="40000f" origin=",.5" offset="0,23000emu"/>
+                <v:textbox>
+                  <w:txbxContent>
+                    <w:p>
+                      <w:pPr>
+                        <w:jc w:val="center"/>
+                        <w:rPr>
+                          <w:b/>
+                          <w:sz w:val="32"/>
+                        </w:rPr>
+                      </w:pPr>
+                      <w:r>
+                        <w:rPr>
+                          <w:b/>
+                          <w:sz w:val="32"/>
+                        </w:rPr>
+                        <w:t>Update</w:t>
+                      </w:r>
+                      <w:r>
+                        <w:rPr>
+                          <w:b/>
+                          <w:sz w:val="32"/>
+                        </w:rPr>
+                        <w:t xml:space="preserve"> the department Details </w:t>
+                      </w:r>
+                    </w:p>
+                  </w:txbxContent>
+                </v:textbox>
+                <w10:wrap type="through"/>
+              </v:rect>
+            </w:pict>
+          </mc:Fallback>
+        </mc:AlternateContent>
+      </w:r>
+      <w:r>
+        <w:rPr>
+          <w:noProof/>
+        </w:rPr>
+        <mc:AlternateContent>
+          <mc:Choice Requires="wps">
+            <w:drawing>
+              <wp:anchor distT="0" distB="0" distL="114300" distR="114300" simplePos="0" relativeHeight="251692032" behindDoc="0" locked="0" layoutInCell="1" allowOverlap="1" wp14:anchorId="49495801" wp14:editId="669A10DA">
+                <wp:simplePos x="0" y="0"/>
+                <wp:positionH relativeFrom="column">
+                  <wp:posOffset>6743700</wp:posOffset>
+                </wp:positionH>
+                <wp:positionV relativeFrom="paragraph">
+                  <wp:posOffset>2423160</wp:posOffset>
+                </wp:positionV>
+                <wp:extent cx="2400300" cy="305435"/>
+                <wp:effectExtent l="0" t="0" r="0" b="0"/>
+                <wp:wrapThrough wrapText="bothSides">
+                  <wp:wrapPolygon edited="0">
+                    <wp:start x="0" y="0"/>
+                    <wp:lineTo x="0" y="20571"/>
+                    <wp:lineTo x="21486" y="20571"/>
+                    <wp:lineTo x="21486" y="0"/>
+                    <wp:lineTo x="0" y="0"/>
+                  </wp:wrapPolygon>
+                </wp:wrapThrough>
+                <wp:docPr id="24" name="Text Box 24"/>
+                <wp:cNvGraphicFramePr/>
+                <a:graphic xmlns:a="http://schemas.openxmlformats.org/drawingml/2006/main">
+                  <a:graphicData uri="http://schemas.microsoft.com/office/word/2010/wordprocessingShape">
+                    <wps:wsp>
+                      <wps:cNvSpPr txBox="1"/>
+                      <wps:spPr>
+                        <a:xfrm>
+                          <a:off x="0" y="0"/>
+                          <a:ext cx="2400300" cy="305435"/>
+                        </a:xfrm>
+                        <a:prstGeom prst="rect">
+                          <a:avLst/>
+                        </a:prstGeom>
+                        <a:solidFill>
+                          <a:prstClr val="white"/>
+                        </a:solidFill>
+                        <a:ln>
+                          <a:noFill/>
+                        </a:ln>
+                        <a:effectLst/>
+                        <a:extLst>
+                          <a:ext uri="{C572A759-6A51-4108-AA02-DFA0A04FC94B}">
+                            <ma14:wrappingTextBoxFlag xmlns:ma14="http://schemas.microsoft.com/office/mac/drawingml/2011/main"/>
+                          </a:ext>
+                        </a:extLst>
+                      </wps:spPr>
+                      <wps:txbx>
+                        <w:txbxContent>
+                          <w:p>
+                            <w:pPr>
+                              <w:pStyle w:val="Caption"/>
+                              <w:jc w:val="center"/>
+                              <w:rPr>
+                                <w:rFonts w:ascii="Calibri" w:hAnsi="Calibri"/>
+                                <w:noProof/>
+                                <w:sz w:val="56"/>
+                              </w:rPr>
+                            </w:pPr>
+                            <w:r>
+                              <w:rPr>
+                                <w:sz w:val="24"/>
+                              </w:rPr>
+                              <w:t>dept_message.php</w:t>
+                            </w:r>
+                          </w:p>
+                        </w:txbxContent>
+                      </wps:txbx>
+                      <wps:bodyPr rot="0" spcFirstLastPara="0" vertOverflow="overflow" horzOverflow="overflow" vert="horz" wrap="square" lIns="0" tIns="0" rIns="0" bIns="0" numCol="1" spcCol="0" rtlCol="0" fromWordArt="0" anchor="t" anchorCtr="0" forceAA="0" compatLnSpc="1">
+                        <a:prstTxWarp prst="textNoShape">
+                          <a:avLst/>
+                        </a:prstTxWarp>
+                        <a:spAutoFit/>
+                      </wps:bodyPr>
+                    </wps:wsp>
+                  </a:graphicData>
+                </a:graphic>
+              </wp:anchor>
+            </w:drawing>
+          </mc:Choice>
+          <mc:Fallback>
+            <w:pict>
+              <v:shape id="Text Box 24" o:spid="_x0000_s1038" type="#_x0000_t202" style="position:absolute;margin-left:531pt;margin-top:190.8pt;width:189pt;height:24.05pt;z-index:251692032;visibility:visible;mso-wrap-style:square;mso-wrap-distance-left:9pt;mso-wrap-distance-top:0;mso-wrap-distance-right:9pt;mso-wrap-distance-bottom:0;mso-position-horizontal:absolute;mso-position-horizontal-relative:text;mso-position-vertical:absolute;mso-position-vertical-relative:text;v-text-anchor:top" o:gfxdata="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" stroked="f">
+                <v:textbox style="mso-fit-shape-to-text:t" inset="0,0,0,0">
+                  <w:txbxContent>
+                    <w:p>
+                      <w:pPr>
+                        <w:pStyle w:val="Caption"/>
+                        <w:jc w:val="center"/>
+                        <w:rPr>
+                          <w:rFonts w:ascii="Calibri" w:hAnsi="Calibri"/>
+                          <w:noProof/>
+                          <w:sz w:val="56"/>
+                        </w:rPr>
+                      </w:pPr>
+                      <w:r>
+                        <w:rPr>
+                          <w:sz w:val="24"/>
+                        </w:rPr>
+                        <w:t>dept_message.php</w:t>
+                      </w:r>
+                    </w:p>
+                  </w:txbxContent>
+                </v:textbox>
+                <w10:wrap type="through"/>
+              </v:shape>
+            </w:pict>
+          </mc:Fallback>
+        </mc:AlternateContent>
+      </w:r>
+      <w:r>
+        <w:rPr>
+          <w:rFonts w:ascii="Calibri" w:hAnsi="Calibri"/>
+          <w:b/>
+          <w:noProof/>
+          <w:sz w:val="44"/>
+        </w:rPr>
+        <mc:AlternateContent>
+          <mc:Choice Requires="wps">
+            <w:drawing>
+              <wp:anchor distT="0" distB="0" distL="114300" distR="114300" simplePos="0" relativeHeight="251684864" behindDoc="0" locked="0" layoutInCell="1" allowOverlap="1" wp14:anchorId="734C1752" wp14:editId="617109D5">
+                <wp:simplePos x="0" y="0"/>
+                <wp:positionH relativeFrom="column">
+                  <wp:posOffset>6743700</wp:posOffset>
+                </wp:positionH>
+                <wp:positionV relativeFrom="paragraph">
+                  <wp:posOffset>994410</wp:posOffset>
+                </wp:positionV>
+                <wp:extent cx="2400300" cy="1371600"/>
+                <wp:effectExtent l="50800" t="25400" r="88900" b="101600"/>
+                <wp:wrapThrough wrapText="bothSides">
+                  <wp:wrapPolygon edited="0">
+                    <wp:start x="-457" y="-400"/>
+                    <wp:lineTo x="-457" y="22800"/>
+                    <wp:lineTo x="22171" y="22800"/>
+                    <wp:lineTo x="22171" y="-400"/>
+                    <wp:lineTo x="-457" y="-400"/>
+                  </wp:wrapPolygon>
+                </wp:wrapThrough>
+                <wp:docPr id="20" name="Rectangle 20"/>
+                <wp:cNvGraphicFramePr/>
+                <a:graphic xmlns:a="http://schemas.openxmlformats.org/drawingml/2006/main">
+                  <a:graphicData uri="http://schemas.microsoft.com/office/word/2010/wordprocessingShape">
+                    <wps:wsp>
+                      <wps:cNvSpPr/>
+                      <wps:spPr>
+                        <a:xfrm>
+                          <a:off x="0" y="0"/>
+                          <a:ext cx="2400300" cy="1371600"/>
+                        </a:xfrm>
+                        <a:prstGeom prst="rect">
+                          <a:avLst/>
+                        </a:prstGeom>
+                      </wps:spPr>
+                      <wps:style>
+                        <a:lnRef idx="1">
+                          <a:schemeClr val="accent1"/>
+                        </a:lnRef>
+                        <a:fillRef idx="3">
+                          <a:schemeClr val="accent1"/>
+                        </a:fillRef>
+                        <a:effectRef idx="2">
+                          <a:schemeClr val="accent1"/>
+                        </a:effectRef>
+                        <a:fontRef idx="minor">
+                          <a:schemeClr val="lt1"/>
+                        </a:fontRef>
+                      </wps:style>
+                      <wps:txbx>
+                        <w:txbxContent>
+                          <w:p>
+                            <w:pPr>
+                              <w:jc w:val="center"/>
+                              <w:rPr>
+                                <w:b/>
+                                <w:sz w:val="32"/>
+                              </w:rPr>
+                            </w:pPr>
+                            <w:r>
+                              <w:rPr>
+                                <w:b/>
+                                <w:sz w:val="32"/>
+                              </w:rPr>
+                              <w:t xml:space="preserve">Entry the department Details </w:t>
+                            </w:r>
+                          </w:p>
+                        </w:txbxContent>
+                      </wps:txbx>
+                      <wps:bodyPr rot="0" spcFirstLastPara="0" vertOverflow="overflow" horzOverflow="overflow" vert="horz" wrap="square" lIns="91440" tIns="45720" rIns="91440" bIns="45720" numCol="1" spcCol="0" rtlCol="0" fromWordArt="0" anchor="ctr" anchorCtr="0" forceAA="0" compatLnSpc="1">
+                        <a:prstTxWarp prst="textNoShape">
+                          <a:avLst/>
+                        </a:prstTxWarp>
+                        <a:noAutofit/>
+                      </wps:bodyPr>
+                    </wps:wsp>
+                  </a:graphicData>
+                </a:graphic>
+                <wp14:sizeRelH relativeFrom="margin">
+                  <wp14:pctWidth>0</wp14:pctWidth>
+                </wp14:sizeRelH>
+                <wp14:sizeRelV relativeFrom="margin">
+                  <wp14:pctHeight>0</wp14:pctHeight>
+                </wp14:sizeRelV>
+              </wp:anchor>
+            </w:drawing>
+          </mc:Choice>
+          <mc:Fallback>
+            <w:pict>
+              <v:rect id="Rectangle 20" o:spid="_x0000_s1039" style="position:absolute;margin-left:531pt;margin-top:78.3pt;width:189pt;height:108pt;z-index:251684864;visibility:visible;mso-wrap-style:square;mso-width-percent:0;mso-height-percent:0;mso-wrap-distance-left:9pt;mso-wrap-distance-top:0;mso-wrap-distance-right:9pt;mso-wrap-distance-bottom:0;mso-position-horizontal:absolute;mso-position-horizontal-relative:text;mso-position-vertical:absolute;mso-position-vertical-relative:text;mso-width-percent:0;mso-height-percent:0;mso-width-relative:margin;mso-height-relative:margin;v-text-anchor:middle" o:gfxdata="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" fillcolor="#4f81bd [3204]" strokecolor="#4579b8 [3044]">
+                <v:fill color2="#a7bfde [1620]" rotate="t" type="gradient">
+                  <o:fill v:ext="view" type="gradientUnscaled"/>
+                </v:fill>
+                <v:shadow on="t" opacity="22937f" mv:blur="40000f" origin=",.5" offset="0,23000emu"/>
+                <v:textbox>
+                  <w:txbxContent>
+                    <w:p>
+                      <w:pPr>
+                        <w:jc w:val="center"/>
+                        <w:rPr>
+                          <w:b/>
+                          <w:sz w:val="32"/>
+                        </w:rPr>
+                      </w:pPr>
+                      <w:r>
+                        <w:rPr>
+                          <w:b/>
+                          <w:sz w:val="32"/>
+                        </w:rPr>
+                        <w:t xml:space="preserve">Entry the department Details </w:t>
+                      </w:r>
+                    </w:p>
+                  </w:txbxContent>
+                </v:textbox>
+                <w10:wrap type="through"/>
+              </v:rect>
+            </w:pict>
+          </mc:Fallback>
+        </mc:AlternateContent>
+      </w:r>
+      <w:r>
+        <w:rPr>
+          <w:rFonts w:ascii="Calibri" w:hAnsi="Calibri"/>
+          <w:b/>
+          <w:noProof/>
+          <w:sz w:val="44"/>
+        </w:rPr>
+        <mc:AlternateContent>
+          <mc:Choice Requires="wps">
+            <w:drawing>
+              <wp:anchor distT="0" distB="0" distL="114300" distR="114300" simplePos="0" relativeHeight="251685888" behindDoc="0" locked="0" layoutInCell="1" allowOverlap="1" wp14:anchorId="6D380DB0" wp14:editId="225AA424">
+                <wp:simplePos x="0" y="0"/>
+                <wp:positionH relativeFrom="column">
+                  <wp:posOffset>3211195</wp:posOffset>
+                </wp:positionH>
+                <wp:positionV relativeFrom="paragraph">
+                  <wp:posOffset>1680210</wp:posOffset>
+                </wp:positionV>
+                <wp:extent cx="1485900" cy="0"/>
+                <wp:effectExtent l="0" t="101600" r="38100" b="177800"/>
+                <wp:wrapNone/>
+                <wp:docPr id="21" name="Straight Arrow Connector 21"/>
+                <wp:cNvGraphicFramePr/>
+                <a:graphic xmlns:a="http://schemas.openxmlformats.org/drawingml/2006/main">
+                  <a:graphicData uri="http://schemas.microsoft.com/office/word/2010/wordprocessingShape">
+                    <wps:wsp>
+                      <wps:cNvCnPr/>
+                      <wps:spPr>
+                        <a:xfrm>
+                          <a:off x="0" y="0"/>
+                          <a:ext cx="1485900" cy="0"/>
+                        </a:xfrm>
+                        <a:prstGeom prst="straightConnector1">
+                          <a:avLst/>
+                        </a:prstGeom>
+                        <a:ln>
+                          <a:tailEnd type="arrow"/>
+                        </a:ln>
+                      </wps:spPr>
+                      <wps:style>
+                        <a:lnRef idx="2">
+                          <a:schemeClr val="accent1"/>
+                        </a:lnRef>
+                        <a:fillRef idx="0">
+                          <a:schemeClr val="accent1"/>
+                        </a:fillRef>
+                        <a:effectRef idx="1">
+                          <a:schemeClr val="accent1"/>
+                        </a:effectRef>
+                        <a:fontRef idx="minor">
+                          <a:schemeClr val="tx1"/>
+                        </a:fontRef>
+                      </wps:style>
+                      <wps:bodyPr/>
+                    </wps:wsp>
+                  </a:graphicData>
+                </a:graphic>
+                <wp14:sizeRelH relativeFrom="margin">
+                  <wp14:pctWidth>0</wp14:pctWidth>
+                </wp14:sizeRelH>
+                <wp14:sizeRelV relativeFrom="margin">
+                  <wp14:pctHeight>0</wp14:pctHeight>
+                </wp14:sizeRelV>
+              </wp:anchor>
+            </w:drawing>
+          </mc:Choice>
+          <mc:Fallback>
+            <w:pict>
+              <v:shape id="Straight Arrow Connector 21" o:spid="_x0000_s1026" type="#_x0000_t32" style="position:absolute;margin-left:252.85pt;margin-top:132.3pt;width:117pt;height:0;z-index:251685888;visibility:visible;mso-wrap-style:square;mso-width-percent:0;mso-height-percent:0;mso-wrap-distance-left:9pt;mso-wrap-distance-top:0;mso-wrap-distance-right:9pt;mso-wrap-distance-bottom:0;mso-position-horizontal:absolute;mso-position-horizontal-relative:text;mso-position-vertical:absolute;mso-position-vertical-relative:text;mso-width-percent:0;mso-height-percent:0;mso-width-relative:margin;mso-height-relative:margin" o:gfxdata="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" strokecolor="#4f81bd [3204]" strokeweight="2pt">
+                <v:stroke endarrow="open"/>
+                <v:shadow on="t" opacity="24903f" mv:blur="40000f" origin=",.5" offset="0,20000emu"/>
+              </v:shape>
+            </w:pict>
+          </mc:Fallback>
+        </mc:AlternateContent>
+      </w:r>
+      <w:r>
+        <w:rPr>
+          <w:noProof/>
+        </w:rPr>
+        <mc:AlternateContent>
+          <mc:Choice Requires="wps">
+            <w:drawing>
+              <wp:anchor distT="0" distB="0" distL="114300" distR="114300" simplePos="0" relativeHeight="251689984" behindDoc="0" locked="0" layoutInCell="1" allowOverlap="1" wp14:anchorId="5551A331" wp14:editId="3AB440E9">
+                <wp:simplePos x="0" y="0"/>
+                <wp:positionH relativeFrom="column">
+                  <wp:posOffset>3314700</wp:posOffset>
+                </wp:positionH>
+                <wp:positionV relativeFrom="paragraph">
+                  <wp:posOffset>2423160</wp:posOffset>
+                </wp:positionV>
+                <wp:extent cx="2400300" cy="305435"/>
+                <wp:effectExtent l="0" t="0" r="0" b="0"/>
+                <wp:wrapThrough wrapText="bothSides">
+                  <wp:wrapPolygon edited="0">
+                    <wp:start x="0" y="0"/>
+                    <wp:lineTo x="0" y="20571"/>
+                    <wp:lineTo x="21486" y="20571"/>
+                    <wp:lineTo x="21486" y="0"/>
+                    <wp:lineTo x="0" y="0"/>
+                  </wp:wrapPolygon>
+                </wp:wrapThrough>
+                <wp:docPr id="23" name="Text Box 23"/>
+                <wp:cNvGraphicFramePr/>
+                <a:graphic xmlns:a="http://schemas.openxmlformats.org/drawingml/2006/main">
+                  <a:graphicData uri="http://schemas.microsoft.com/office/word/2010/wordprocessingShape">
+                    <wps:wsp>
+                      <wps:cNvSpPr txBox="1"/>
+                      <wps:spPr>
+                        <a:xfrm>
+                          <a:off x="0" y="0"/>
+                          <a:ext cx="2400300" cy="305435"/>
+                        </a:xfrm>
+                        <a:prstGeom prst="rect">
+                          <a:avLst/>
+                        </a:prstGeom>
+                        <a:solidFill>
+                          <a:prstClr val="white"/>
+                        </a:solidFill>
+                        <a:ln>
+                          <a:noFill/>
+                        </a:ln>
+                        <a:effectLst/>
+                        <a:extLst>
+                          <a:ext uri="{C572A759-6A51-4108-AA02-DFA0A04FC94B}">
+                            <ma14:wrappingTextBoxFlag xmlns:ma14="http://schemas.microsoft.com/office/mac/drawingml/2011/main"/>
+                          </a:ext>
+                        </a:extLst>
+                      </wps:spPr>
+                      <wps:txbx>
+                        <w:txbxContent>
+                          <w:p>
+                            <w:pPr>
+                              <w:pStyle w:val="Caption"/>
+                              <w:jc w:val="center"/>
+                              <w:rPr>
+                                <w:rFonts w:ascii="Calibri" w:hAnsi="Calibri"/>
+                                <w:noProof/>
+                                <w:sz w:val="56"/>
+                              </w:rPr>
+                            </w:pPr>
+                            <w:r>
+                              <w:rPr>
+                                <w:sz w:val="24"/>
+                              </w:rPr>
+                              <w:t>dept_message.php</w:t>
+                            </w:r>
+                          </w:p>
+                        </w:txbxContent>
+                      </wps:txbx>
+                      <wps:bodyPr rot="0" spcFirstLastPara="0" vertOverflow="overflow" horzOverflow="overflow" vert="horz" wrap="square" lIns="0" tIns="0" rIns="0" bIns="0" numCol="1" spcCol="0" rtlCol="0" fromWordArt="0" anchor="t" anchorCtr="0" forceAA="0" compatLnSpc="1">
+                        <a:prstTxWarp prst="textNoShape">
+                          <a:avLst/>
+                        </a:prstTxWarp>
+                        <a:spAutoFit/>
+                      </wps:bodyPr>
+                    </wps:wsp>
+                  </a:graphicData>
+                </a:graphic>
+              </wp:anchor>
+            </w:drawing>
+          </mc:Choice>
+          <mc:Fallback>
+            <w:pict>
+              <v:shape id="Text Box 23" o:spid="_x0000_s1040" type="#_x0000_t202" style="position:absolute;margin-left:261pt;margin-top:190.8pt;width:189pt;height:24.05pt;z-index:251689984;visibility:visible;mso-wrap-style:square;mso-wrap-distance-left:9pt;mso-wrap-distance-top:0;mso-wrap-distance-right:9pt;mso-wrap-distance-bottom:0;mso-position-horizontal:absolute;mso-position-horizontal-relative:text;mso-position-vertical:absolute;mso-position-vertical-relative:text;v-text-anchor:top" o:gfxdata="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" stroked="f">
+                <v:textbox style="mso-fit-shape-to-text:t" inset="0,0,0,0">
+                  <w:txbxContent>
+                    <w:p>
+                      <w:pPr>
+                        <w:pStyle w:val="Caption"/>
+                        <w:jc w:val="center"/>
+                        <w:rPr>
+                          <w:rFonts w:ascii="Calibri" w:hAnsi="Calibri"/>
+                          <w:noProof/>
+                          <w:sz w:val="56"/>
+                        </w:rPr>
+                      </w:pPr>
+                      <w:r>
+                        <w:rPr>
+                          <w:sz w:val="24"/>
+                        </w:rPr>
+                        <w:t>dept_message.php</w:t>
+                      </w:r>
+                    </w:p>
+                  </w:txbxContent>
+                </v:textbox>
+                <w10:wrap type="through"/>
+              </v:shape>
+            </w:pict>
+          </mc:Fallback>
+        </mc:AlternateContent>
+      </w:r>
+      <w:r>
+        <w:rPr>
+          <w:rFonts w:ascii="Calibri" w:hAnsi="Calibri"/>
+          <w:b/>
+          <w:noProof/>
+          <w:sz w:val="44"/>
+        </w:rPr>
+        <mc:AlternateContent>
+          <mc:Choice Requires="wps">
+            <w:drawing>
+              <wp:anchor distT="0" distB="0" distL="114300" distR="114300" simplePos="0" relativeHeight="251682816" behindDoc="0" locked="0" layoutInCell="1" allowOverlap="1" wp14:anchorId="7E1AF411" wp14:editId="2A337200">
+                <wp:simplePos x="0" y="0"/>
+                <wp:positionH relativeFrom="column">
+                  <wp:posOffset>3314700</wp:posOffset>
+                </wp:positionH>
+                <wp:positionV relativeFrom="paragraph">
+                  <wp:posOffset>422910</wp:posOffset>
+                </wp:positionV>
+                <wp:extent cx="2400300" cy="1943100"/>
+                <wp:effectExtent l="50800" t="25400" r="88900" b="114300"/>
+                <wp:wrapThrough wrapText="bothSides">
+                  <wp:wrapPolygon edited="0">
+                    <wp:start x="10286" y="-282"/>
+                    <wp:lineTo x="8000" y="0"/>
+                    <wp:lineTo x="8000" y="4518"/>
+                    <wp:lineTo x="5714" y="4518"/>
+                    <wp:lineTo x="5714" y="9035"/>
+                    <wp:lineTo x="3429" y="9035"/>
+                    <wp:lineTo x="3429" y="13553"/>
+                    <wp:lineTo x="1143" y="13553"/>
+                    <wp:lineTo x="1143" y="18071"/>
+                    <wp:lineTo x="-457" y="18071"/>
+                    <wp:lineTo x="-457" y="22588"/>
+                    <wp:lineTo x="22171" y="22588"/>
+                    <wp:lineTo x="20571" y="18353"/>
+                    <wp:lineTo x="11429" y="-282"/>
+                    <wp:lineTo x="10286" y="-282"/>
+                  </wp:wrapPolygon>
+                </wp:wrapThrough>
+                <wp:docPr id="18" name="Isosceles Triangle 18"/>
+                <wp:cNvGraphicFramePr/>
+                <a:graphic xmlns:a="http://schemas.openxmlformats.org/drawingml/2006/main">
+                  <a:graphicData uri="http://schemas.microsoft.com/office/word/2010/wordprocessingShape">
+                    <wps:wsp>
+                      <wps:cNvSpPr/>
+                      <wps:spPr>
+                        <a:xfrm>
+                          <a:off x="0" y="0"/>
+                          <a:ext cx="2400300" cy="1943100"/>
+                        </a:xfrm>
+                        <a:prstGeom prst="triangle">
+                          <a:avLst/>
+                        </a:prstGeom>
+                      </wps:spPr>
+                      <wps:style>
+                        <a:lnRef idx="1">
+                          <a:schemeClr val="accent1"/>
+                        </a:lnRef>
+                        <a:fillRef idx="3">
+                          <a:schemeClr val="accent1"/>
+                        </a:fillRef>
+                        <a:effectRef idx="2">
+                          <a:schemeClr val="accent1"/>
+                        </a:effectRef>
+                        <a:fontRef idx="minor">
+                          <a:schemeClr val="lt1"/>
+                        </a:fontRef>
+                      </wps:style>
+                      <wps:txbx>
+                        <w:txbxContent>
+                          <w:p>
+                            <w:pPr>
+                              <w:jc w:val="center"/>
+                              <w:rPr>
+                                <w:b/>
+                                <w:sz w:val="28"/>
+                              </w:rPr>
+                            </w:pPr>
+                            <w:r>
+                              <w:rPr>
+                                <w:b/>
+                                <w:sz w:val="28"/>
+                              </w:rPr>
+                              <w:t>Options</w:t>
+                            </w:r>
+                            <w:r>
+                              <w:rPr>
+                                <w:b/>
+                                <w:sz w:val="28"/>
+                              </w:rPr>
+                              <w:t xml:space="preserve"> -</w:t>
+                            </w:r>
+                            <w:r>
+                              <w:rPr>
+                                <w:b/>
+                                <w:sz w:val="28"/>
+                              </w:rPr>
+                              <w:t xml:space="preserve"> </w:t>
+                            </w:r>
+                          </w:p>
+                          <w:p>
+                            <w:pPr>
+                              <w:jc w:val="center"/>
+                              <w:rPr>
+                                <w:b/>
+                                <w:sz w:val="28"/>
+                              </w:rPr>
+                            </w:pPr>
+                            <w:r>
+                              <w:rPr>
+                                <w:b/>
+                                <w:sz w:val="28"/>
+                              </w:rPr>
+                              <w:t>New Entry</w:t>
+                            </w:r>
+                            <w:r>
+                              <w:rPr>
+                                <w:b/>
+                                <w:sz w:val="28"/>
+                              </w:rPr>
+                              <w:t xml:space="preserve"> </w:t>
+                            </w:r>
+                            <w:r>
+                              <w:rPr>
+                                <w:b/>
+                                <w:sz w:val="28"/>
+                              </w:rPr>
+                              <w:t>or</w:t>
+                            </w:r>
+                          </w:p>
+                          <w:p>
+                            <w:pPr>
+                              <w:jc w:val="center"/>
+                              <w:rPr>
+                                <w:sz w:val="36"/>
+                              </w:rPr>
+                            </w:pPr>
+                            <w:r>
+                              <w:rPr>
+                                <w:b/>
+                                <w:sz w:val="28"/>
+                              </w:rPr>
+                              <w:t xml:space="preserve"> Update</w:t>
+                            </w:r>
+                          </w:p>
+                        </w:txbxContent>
+                      </wps:txbx>
+                      <wps:bodyPr rot="0" spcFirstLastPara="0" vertOverflow="overflow" horzOverflow="overflow" vert="horz" wrap="square" lIns="91440" tIns="45720" rIns="91440" bIns="45720" numCol="1" spcCol="0" rtlCol="0" fromWordArt="0" anchor="ctr" anchorCtr="0" forceAA="0" compatLnSpc="1">
+                        <a:prstTxWarp prst="textNoShape">
+                          <a:avLst/>
+                        </a:prstTxWarp>
+                        <a:noAutofit/>
+                      </wps:bodyPr>
+                    </wps:wsp>
+                  </a:graphicData>
+                </a:graphic>
+              </wp:anchor>
+            </w:drawing>
+          </mc:Choice>
+          <mc:Fallback>
+            <w:pict>
+              <v:shapetype id="_x0000_t5" coordsize="21600,21600" o:spt="5" adj="10800" path="m@0,0l0,21600,21600,21600xe">
+                <v:stroke joinstyle="miter"/>
+                <v:formulas>
+                  <v:f eqn="val #0"/>
+                  <v:f eqn="prod #0 1 2"/>
+                  <v:f eqn="sum @1 10800 0"/>
+                </v:formulas>
+                <v:path gradientshapeok="t" o:connecttype="custom" o:connectlocs="@0,0;@1,10800;0,21600;10800,21600;21600,21600;@2,10800" textboxrect="0,10800,10800,18000;5400,10800,16200,18000;10800,10800,21600,18000;0,7200,7200,21600;7200,7200,14400,21600;14400,7200,21600,21600"/>
+                <v:handles>
+                  <v:h position="#0,topLeft" xrange="0,21600"/>
+                </v:handles>
+              </v:shapetype>
+              <v:shape id="Isosceles Triangle 18" o:spid="_x0000_s1041" type="#_x0000_t5" style="position:absolute;margin-left:261pt;margin-top:33.3pt;width:189pt;height:153pt;z-index:251682816;visibility:visible;mso-wrap-style:square;mso-wrap-distance-left:9pt;mso-wrap-distance-top:0;mso-wrap-distance-right:9pt;mso-wrap-distance-bottom:0;mso-position-horizontal:absolute;mso-position-horizontal-relative:text;mso-position-vertical:absolute;mso-position-vertical-relative:text;v-text-anchor:middle" o:gfxdata="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" fillcolor="#4f81bd [3204]" strokecolor="#4579b8 [3044]">
+                <v:fill color2="#a7bfde [1620]" rotate="t" type="gradient">
+                  <o:fill v:ext="view" type="gradientUnscaled"/>
+                </v:fill>
+                <v:shadow on="t" opacity="22937f" mv:blur="40000f" origin=",.5" offset="0,23000emu"/>
+                <v:textbox>
+                  <w:txbxContent>
+                    <w:p>
+                      <w:pPr>
+                        <w:jc w:val="center"/>
+                        <w:rPr>
+                          <w:b/>
+                          <w:sz w:val="28"/>
+                        </w:rPr>
+                      </w:pPr>
+                      <w:r>
+                        <w:rPr>
+                          <w:b/>
+                          <w:sz w:val="28"/>
+                        </w:rPr>
+                        <w:t>Options</w:t>
+                      </w:r>
+                      <w:r>
+                        <w:rPr>
+                          <w:b/>
+                          <w:sz w:val="28"/>
+                        </w:rPr>
+                        <w:t xml:space="preserve"> -</w:t>
+                      </w:r>
+                      <w:r>
+                        <w:rPr>
+                          <w:b/>
+                          <w:sz w:val="28"/>
+                        </w:rPr>
+                        <w:t xml:space="preserve"> </w:t>
+                      </w:r>
+                    </w:p>
+                    <w:p>
+                      <w:pPr>
+                        <w:jc w:val="center"/>
+                        <w:rPr>
+                          <w:b/>
+                          <w:sz w:val="28"/>
+                        </w:rPr>
+                      </w:pPr>
+                      <w:r>
+                        <w:rPr>
+                          <w:b/>
+                          <w:sz w:val="28"/>
+                        </w:rPr>
+                        <w:t>New Entry</w:t>
+                      </w:r>
+                      <w:r>
+                        <w:rPr>
+                          <w:b/>
+                          <w:sz w:val="28"/>
+                        </w:rPr>
+                        <w:t xml:space="preserve"> </w:t>
+                      </w:r>
+                      <w:r>
+                        <w:rPr>
+                          <w:b/>
+                          <w:sz w:val="28"/>
+                        </w:rPr>
+                        <w:t>or</w:t>
+                      </w:r>
+                    </w:p>
+                    <w:p>
+                      <w:pPr>
+                        <w:jc w:val="center"/>
+                        <w:rPr>
+                          <w:sz w:val="36"/>
+                        </w:rPr>
+                      </w:pPr>
+                      <w:r>
+                        <w:rPr>
+                          <w:b/>
+                          <w:sz w:val="28"/>
+                        </w:rPr>
+                        <w:t xml:space="preserve"> Update</w:t>
+                      </w:r>
+                    </w:p>
+                  </w:txbxContent>
+                </v:textbox>
+                <w10:wrap type="through"/>
+              </v:shape>
+            </w:pict>
+          </mc:Fallback>
+        </mc:AlternateContent>
+      </w:r>
+      <w:r>
+        <w:rPr>
+          <w:noProof/>
+        </w:rPr>
+        <mc:AlternateContent>
+          <mc:Choice Requires="wps">
+            <w:drawing>
+              <wp:anchor distT="0" distB="0" distL="114300" distR="114300" simplePos="0" relativeHeight="251687936" behindDoc="0" locked="0" layoutInCell="1" allowOverlap="1" wp14:anchorId="059F10B4" wp14:editId="42506BA2">
+                <wp:simplePos x="0" y="0"/>
+                <wp:positionH relativeFrom="column">
+                  <wp:posOffset>-571500</wp:posOffset>
+                </wp:positionH>
+                <wp:positionV relativeFrom="paragraph">
+                  <wp:posOffset>1280160</wp:posOffset>
+                </wp:positionV>
+                <wp:extent cx="2514600" cy="305435"/>
+                <wp:effectExtent l="0" t="0" r="0" b="0"/>
+                <wp:wrapThrough wrapText="bothSides">
+                  <wp:wrapPolygon edited="0">
+                    <wp:start x="0" y="0"/>
+                    <wp:lineTo x="0" y="20571"/>
+                    <wp:lineTo x="21382" y="20571"/>
+                    <wp:lineTo x="21382" y="0"/>
+                    <wp:lineTo x="0" y="0"/>
+                  </wp:wrapPolygon>
+                </wp:wrapThrough>
+                <wp:docPr id="22" name="Text Box 22"/>
+                <wp:cNvGraphicFramePr/>
+                <a:graphic xmlns:a="http://schemas.openxmlformats.org/drawingml/2006/main">
+                  <a:graphicData uri="http://schemas.microsoft.com/office/word/2010/wordprocessingShape">
+                    <wps:wsp>
+                      <wps:cNvSpPr txBox="1"/>
+                      <wps:spPr>
+                        <a:xfrm>
+                          <a:off x="0" y="0"/>
+                          <a:ext cx="2514600" cy="305435"/>
+                        </a:xfrm>
+                        <a:prstGeom prst="rect">
+                          <a:avLst/>
+                        </a:prstGeom>
+                        <a:solidFill>
+                          <a:prstClr val="white"/>
+                        </a:solidFill>
+                        <a:ln>
+                          <a:noFill/>
+                        </a:ln>
+                        <a:effectLst/>
+                        <a:extLst>
+                          <a:ext uri="{C572A759-6A51-4108-AA02-DFA0A04FC94B}">
+                            <ma14:wrappingTextBoxFlag xmlns:ma14="http://schemas.microsoft.com/office/mac/drawingml/2011/main"/>
+                          </a:ext>
+                        </a:extLst>
+                      </wps:spPr>
+                      <wps:txbx>
+                        <w:txbxContent>
+                          <w:p>
+                            <w:pPr>
+                              <w:pStyle w:val="Caption"/>
+                              <w:jc w:val="center"/>
+                              <w:rPr>
+                                <w:rFonts w:ascii="Calibri" w:hAnsi="Calibri"/>
+                                <w:noProof/>
+                                <w:sz w:val="56"/>
+                              </w:rPr>
+                            </w:pPr>
+                            <w:r>
+                              <w:rPr>
+                                <w:sz w:val="24"/>
+                              </w:rPr>
+                              <w:t>l</w:t>
+                            </w:r>
+                            <w:r>
+                              <w:rPr>
+                                <w:sz w:val="24"/>
+                              </w:rPr>
+                              <w:t>andingPage.php</w:t>
+                            </w:r>
+                          </w:p>
+                        </w:txbxContent>
+                      </wps:txbx>
+                      <wps:bodyPr rot="0" spcFirstLastPara="0" vertOverflow="overflow" horzOverflow="overflow" vert="horz" wrap="square" lIns="0" tIns="0" rIns="0" bIns="0" numCol="1" spcCol="0" rtlCol="0" fromWordArt="0" anchor="t" anchorCtr="0" forceAA="0" compatLnSpc="1">
+                        <a:prstTxWarp prst="textNoShape">
+                          <a:avLst/>
+                        </a:prstTxWarp>
+                        <a:spAutoFit/>
+                      </wps:bodyPr>
+                    </wps:wsp>
+                  </a:graphicData>
+                </a:graphic>
+              </wp:anchor>
+            </w:drawing>
+          </mc:Choice>
+          <mc:Fallback>
+            <w:pict>
+              <v:shape id="Text Box 22" o:spid="_x0000_s1042" type="#_x0000_t202" style="position:absolute;margin-left:-44.95pt;margin-top:100.8pt;width:198pt;height:24.05pt;z-index:251687936;visibility:visible;mso-wrap-style:square;mso-wrap-distance-left:9pt;mso-wrap-distance-top:0;mso-wrap-distance-right:9pt;mso-wrap-distance-bottom:0;mso-position-horizontal:absolute;mso-position-horizontal-relative:text;mso-position-vertical:absolute;mso-position-vertical-relative:text;v-text-anchor:top" o:gfxdata="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" stroked="f">
+                <v:textbox style="mso-fit-shape-to-text:t" inset="0,0,0,0">
+                  <w:txbxContent>
+                    <w:p>
+                      <w:pPr>
+                        <w:pStyle w:val="Caption"/>
+                        <w:jc w:val="center"/>
+                        <w:rPr>
+                          <w:rFonts w:ascii="Calibri" w:hAnsi="Calibri"/>
+                          <w:noProof/>
+                          <w:sz w:val="56"/>
+                        </w:rPr>
+                      </w:pPr>
+                      <w:r>
+                        <w:rPr>
+                          <w:sz w:val="24"/>
+                        </w:rPr>
+                        <w:t>l</w:t>
+                      </w:r>
+                      <w:r>
+                        <w:rPr>
+                          <w:sz w:val="24"/>
+                        </w:rPr>
+                        <w:t>andingPage.php</w:t>
+                      </w:r>
+                    </w:p>
+                  </w:txbxContent>
+                </v:textbox>
+                <w10:wrap type="through"/>
+              </v:shape>
+            </w:pict>
+          </mc:Fallback>
+        </mc:AlternateContent>
+      </w:r>
+      <w:r>
+        <w:rPr>
+          <w:rFonts w:ascii="Calibri" w:hAnsi="Calibri"/>
+          <w:b/>
+          <w:noProof/>
+          <w:sz w:val="44"/>
+        </w:rPr>
+        <mc:AlternateContent>
+          <mc:Choice Requires="wps">
+            <w:drawing>
+              <wp:anchor distT="0" distB="0" distL="114300" distR="114300" simplePos="0" relativeHeight="251681792" behindDoc="0" locked="0" layoutInCell="1" allowOverlap="1" wp14:anchorId="5423C658" wp14:editId="5E02747F">
+                <wp:simplePos x="0" y="0"/>
+                <wp:positionH relativeFrom="column">
+                  <wp:posOffset>-571500</wp:posOffset>
+                </wp:positionH>
+                <wp:positionV relativeFrom="paragraph">
+                  <wp:posOffset>308610</wp:posOffset>
+                </wp:positionV>
+                <wp:extent cx="2514600" cy="914400"/>
+                <wp:effectExtent l="50800" t="25400" r="76200" b="101600"/>
+                <wp:wrapThrough wrapText="bothSides">
+                  <wp:wrapPolygon edited="0">
+                    <wp:start x="218" y="-600"/>
+                    <wp:lineTo x="-436" y="0"/>
+                    <wp:lineTo x="-436" y="21000"/>
+                    <wp:lineTo x="218" y="23400"/>
+                    <wp:lineTo x="21382" y="23400"/>
+                    <wp:lineTo x="22036" y="19800"/>
+                    <wp:lineTo x="22036" y="9600"/>
+                    <wp:lineTo x="21600" y="1800"/>
+                    <wp:lineTo x="21382" y="-600"/>
+                    <wp:lineTo x="218" y="-600"/>
+                  </wp:wrapPolygon>
+                </wp:wrapThrough>
+                <wp:docPr id="15" name="Rounded Rectangle 15"/>
+                <wp:cNvGraphicFramePr/>
+                <a:graphic xmlns:a="http://schemas.openxmlformats.org/drawingml/2006/main">
+                  <a:graphicData uri="http://schemas.microsoft.com/office/word/2010/wordprocessingShape">
+                    <wps:wsp>
+                      <wps:cNvSpPr/>
+                      <wps:spPr>
+                        <a:xfrm>
+                          <a:off x="0" y="0"/>
+                          <a:ext cx="2514600" cy="914400"/>
+                        </a:xfrm>
+                        <a:prstGeom prst="roundRect">
+                          <a:avLst/>
+                        </a:prstGeom>
+                      </wps:spPr>
+                      <wps:style>
+                        <a:lnRef idx="1">
+                          <a:schemeClr val="accent1"/>
+                        </a:lnRef>
+                        <a:fillRef idx="3">
+                          <a:schemeClr val="accent1"/>
+                        </a:fillRef>
+                        <a:effectRef idx="2">
+                          <a:schemeClr val="accent1"/>
+                        </a:effectRef>
+                        <a:fontRef idx="minor">
+                          <a:schemeClr val="lt1"/>
+                        </a:fontRef>
+                      </wps:style>
+                      <wps:txbx>
+                        <w:txbxContent>
+                          <w:p>
+                            <w:pPr>
+                              <w:jc w:val="center"/>
+                              <w:rPr>
+                                <w:b/>
+                                <w:sz w:val="36"/>
+                              </w:rPr>
+                            </w:pPr>
+                            <w:r>
+                              <w:rPr>
+                                <w:b/>
+                                <w:sz w:val="36"/>
+                              </w:rPr>
+                              <w:t>Dash</w:t>
+                            </w:r>
+                            <w:r>
+                              <w:rPr>
+                                <w:b/>
+                                <w:sz w:val="36"/>
+                              </w:rPr>
+                              <w:t xml:space="preserve"> </w:t>
+                            </w:r>
+                            <w:r>
+                              <w:rPr>
+                                <w:b/>
+                                <w:sz w:val="36"/>
+                              </w:rPr>
+                              <w:t>Board</w:t>
+                            </w:r>
+                          </w:p>
+                        </w:txbxContent>
+                      </wps:txbx>
+                      <wps:bodyPr rot="0" spcFirstLastPara="0" vertOverflow="overflow" horzOverflow="overflow" vert="horz" wrap="square" lIns="91440" tIns="45720" rIns="91440" bIns="45720" numCol="1" spcCol="0" rtlCol="0" fromWordArt="0" anchor="ctr" anchorCtr="0" forceAA="0" compatLnSpc="1">
+                        <a:prstTxWarp prst="textNoShape">
+                          <a:avLst/>
+                        </a:prstTxWarp>
+                        <a:noAutofit/>
+                      </wps:bodyPr>
+                    </wps:wsp>
+                  </a:graphicData>
+                </a:graphic>
+              </wp:anchor>
+            </w:drawing>
+          </mc:Choice>
+          <mc:Fallback>
+            <w:pict>
+              <v:roundrect id="Rounded Rectangle 15" o:spid="_x0000_s1043" style="position:absolute;margin-left:-44.95pt;margin-top:24.3pt;width:198pt;height:1in;z-index:251681792;visibility:visible;mso-wrap-style:square;mso-wrap-distance-left:9pt;mso-wrap-distance-top:0;mso-wrap-distance-right:9pt;mso-wrap-distance-bottom:0;mso-position-horizontal:absolute;mso-position-horizontal-relative:text;mso-position-vertical:absolute;mso-position-vertical-relative:text;v-text-anchor:middle" arcsize="10923f" o:gfxdata="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" fillcolor="#4f81bd [3204]" strokecolor="#4579b8 [3044]">
+                <v:fill color2="#a7bfde [1620]" rotate="t" type="gradient">
+                  <o:fill v:ext="view" type="gradientUnscaled"/>
+                </v:fill>
+                <v:shadow on="t" opacity="22937f" mv:blur="40000f" origin=",.5" offset="0,23000emu"/>
+                <v:textbox>
+                  <w:txbxContent>
+                    <w:p>
+                      <w:pPr>
+                        <w:jc w:val="center"/>
+                        <w:rPr>
+                          <w:b/>
+                          <w:sz w:val="36"/>
+                        </w:rPr>
+                      </w:pPr>
+                      <w:r>
+                        <w:rPr>
+                          <w:b/>
+                          <w:sz w:val="36"/>
+                        </w:rPr>
+                        <w:t>Dash</w:t>
+                      </w:r>
+                      <w:r>
+                        <w:rPr>
+                          <w:b/>
+                          <w:sz w:val="36"/>
+                        </w:rPr>
+                        <w:t xml:space="preserve"> </w:t>
+                      </w:r>
+                      <w:r>
+                        <w:rPr>
+                          <w:b/>
+                          <w:sz w:val="36"/>
+                        </w:rPr>
+                        <w:t>Board</w:t>
+                      </w:r>
+                    </w:p>
+                  </w:txbxContent>
+                </v:textbox>
+                <w10:wrap type="through"/>
+              </v:roundrect>
+            </w:pict>
+          </mc:Fallback>
+        </mc:AlternateContent>
+      </w:r>
+      <w:r>
+        <w:rPr>
+          <w:rFonts w:ascii="Calibri" w:hAnsi="Calibri"/>
+          <w:b/>
+          <w:sz w:val="44"/>
+        </w:rPr>
+        <w:tab/>
+      </w:r>
+      <w:r>
+        <w:rPr>
+          <w:rFonts w:ascii="Calibri" w:hAnsi="Calibri"/>
+          <w:b/>
+          <w:sz w:val="44"/>
+        </w:rPr>
+        <w:tab/>
+      </w:r>
+      <w:r>
+        <w:rPr>
+          <w:rFonts w:ascii="Calibri" w:hAnsi="Calibri"/>
+          <w:b/>
+          <w:sz w:val="44"/>
+        </w:rPr>
+        <w:tab/>
+      </w:r>
+      <w:r>
+        <w:rPr>
+          <w:rFonts w:ascii="Calibri" w:hAnsi="Calibri"/>
+          <w:b/>
+          <w:sz w:val="44"/>
+        </w:rPr>
+        <w:tab/>
+      </w:r>
+      <w:r>
+        <w:rPr>
+          <w:rFonts w:ascii="Calibri" w:hAnsi="Calibri"/>
+          <w:b/>
+          <w:sz w:val="44"/>
+        </w:rPr>
+        <w:tab/>
+      </w:r>
+      <w:r>
+        <w:rPr>
+          <w:rFonts w:ascii="Calibri" w:hAnsi="Calibri"/>
+          <w:b/>
+          <w:sz w:val="44"/>
+        </w:rPr>
+        <w:tab/>
+      </w:r>
+      <w:r>
+        <w:rPr>
+          <w:rFonts w:ascii="Calibri" w:hAnsi="Calibri"/>
+          <w:b/>
+          <w:sz w:val="44"/>
+        </w:rPr>
+        <w:tab/>
+      </w:r>
+      <w:r>
+        <w:rPr>
+          <w:rFonts w:ascii="Calibri" w:hAnsi="Calibri"/>
+          <w:b/>
+          <w:sz w:val="44"/>
+        </w:rPr>
+        <w:tab/>
+      </w:r>
+      <w:r>
+        <w:rPr>
+          <w:rFonts w:ascii="Calibri" w:hAnsi="Calibri"/>
+          <w:b/>
+          <w:sz w:val="44"/>
+        </w:rPr>
+        <w:tab/>
+      </w:r>
+      <w:r>
+        <w:rPr>
+          <w:rFonts w:ascii="Calibri" w:hAnsi="Calibri"/>
+          <w:b/>
+          <w:sz w:val="44"/>
+        </w:rPr>
+        <w:tab/>
+      </w:r>
+      <w:r>
+        <w:rPr>
+          <w:rFonts w:ascii="Calibri" w:hAnsi="Calibri"/>
+          <w:b/>
+          <w:sz w:val="44"/>
+        </w:rPr>
+        <w:tab/>
+      </w:r>
+      <w:r>
+        <w:rPr>
+          <w:rFonts w:ascii="Calibri" w:hAnsi="Calibri"/>
+          <w:b/>
+          <w:sz w:val="44"/>
+        </w:rPr>
+        <w:tab/>
+      </w:r>
+    </w:p>
+    <w:p>
+      <w:pPr>
+        <w:rPr>
+          <w:rFonts w:ascii="Calibri" w:hAnsi="Calibri"/>
+          <w:b/>
+          <w:sz w:val="44"/>
+        </w:rPr>
+      </w:pPr>
+    </w:p>
+    <w:p>
+      <w:pPr>
+        <w:rPr>
+          <w:rFonts w:ascii="Calibri" w:hAnsi="Calibri"/>
+          <w:b/>
+          <w:sz w:val="44"/>
+        </w:rPr>
+      </w:pPr>
+    </w:p>
+    <w:p>
+      <w:pPr>
+        <w:rPr>
+          <w:rFonts w:ascii="Calibri" w:hAnsi="Calibri"/>
+          <w:b/>
+          <w:sz w:val="44"/>
+        </w:rPr>
+      </w:pPr>
+    </w:p>
+    <w:p>
+      <w:pPr>
+        <w:rPr>
+          <w:rFonts w:ascii="Calibri" w:hAnsi="Calibri"/>
+          <w:b/>
+          <w:sz w:val="44"/>
+        </w:rPr>
+      </w:pPr>
+    </w:p>
+    <w:p>
+      <w:pPr>
+        <w:rPr>
+          <w:rFonts w:ascii="Calibri" w:hAnsi="Calibri"/>
+          <w:b/>
+          <w:sz w:val="44"/>
+        </w:rPr>
+      </w:pPr>
+    </w:p>
+    <w:p>
+      <w:pPr>
+        <w:rPr>
+          <w:rFonts w:ascii="Calibri" w:hAnsi="Calibri"/>
+          <w:b/>
+          <w:sz w:val="44"/>
+        </w:rPr>
+      </w:pPr>
+    </w:p>
+    <w:p>
+      <w:pPr>
+        <w:rPr>
+          <w:rFonts w:ascii="Calibri" w:hAnsi="Calibri"/>
+          <w:b/>
+          <w:sz w:val="44"/>
+        </w:rPr>
+      </w:pPr>
+    </w:p>
+    <w:p>
+      <w:pPr>
+        <w:rPr>
+          <w:rFonts w:ascii="Calibri" w:hAnsi="Calibri"/>
+          <w:b/>
+          <w:sz w:val="44"/>
+        </w:rPr>
+      </w:pPr>
+    </w:p>
+    <w:p>
+      <w:pPr>
+        <w:rPr>
+          <w:rFonts w:ascii="Calibri" w:hAnsi="Calibri"/>
+          <w:b/>
+          <w:sz w:val="44"/>
+        </w:rPr>
+      </w:pPr>
+    </w:p>
+    <w:p>
+      <w:pPr>
+        <w:rPr>
+          <w:rFonts w:ascii="Calibri" w:hAnsi="Calibri"/>
+          <w:b/>
+          <w:sz w:val="44"/>
+        </w:rPr>
+      </w:pPr>
+    </w:p>
+    <w:p>
+      <w:pPr>
+        <w:rPr>
+          <w:rFonts w:ascii="Calibri" w:hAnsi="Calibri"/>
+          <w:b/>
+          <w:sz w:val="44"/>
+        </w:rPr>
+      </w:pPr>
+    </w:p>
+    <w:p>
+      <w:pPr>
+        <w:rPr>
+          <w:rFonts w:ascii="Calibri" w:hAnsi="Calibri"/>
+          <w:b/>
+          <w:sz w:val="44"/>
+        </w:rPr>
+      </w:pPr>
+    </w:p>
+    <w:p>
+      <w:pPr>
+        <w:rPr>
+          <w:rFonts w:ascii="Calibri" w:hAnsi="Calibri"/>
+          <w:b/>
+          <w:sz w:val="44"/>
+        </w:rPr>
+      </w:pPr>
+    </w:p>
+    <w:p>
+      <w:pPr>
+        <w:rPr>
+          <w:rFonts w:ascii="Calibri" w:hAnsi="Calibri"/>
+          <w:b/>
+          <w:sz w:val="44"/>
+        </w:rPr>
+      </w:pPr>
+    </w:p>
+    <w:p>
+      <w:pPr>
+        <w:rPr>
+          <w:rFonts w:ascii="Calibri" w:hAnsi="Calibri"/>
+          <w:b/>
+          <w:sz w:val="44"/>
+        </w:rPr>
+      </w:pPr>
+    </w:p>
+    <w:p>
+      <w:pPr>
+        <w:rPr>
+          <w:rFonts w:ascii="Calibri" w:hAnsi="Calibri"/>
+          <w:b/>
+          <w:sz w:val="44"/>
+        </w:rPr>
+      </w:pPr>
+    </w:p>
+    <w:p>
+      <w:pPr>
+        <w:rPr>
+          <w:rFonts w:ascii="Calibri" w:hAnsi="Calibri"/>
+          <w:b/>
+          <w:sz w:val="44"/>
+        </w:rPr>
+      </w:pPr>
+    </w:p>
+    <w:p>
+      <w:pPr>
+        <w:rPr>
+          <w:rFonts w:ascii="Calibri" w:hAnsi="Calibri"/>
+          <w:b/>
+          <w:sz w:val="44"/>
+        </w:rPr>
+      </w:pPr>
+    </w:p>
+    <w:p>
+      <w:pPr>
+        <w:rPr>
+          <w:rFonts w:ascii="Calibri" w:hAnsi="Calibri"/>
+          <w:b/>
+          <w:sz w:val="44"/>
+        </w:rPr>
+      </w:pPr>
+    </w:p>
+    <w:p>
+      <w:pPr>
+        <w:rPr>
+          <w:rFonts w:ascii="Calibri" w:hAnsi="Calibri"/>
+          <w:b/>
+          <w:sz w:val="44"/>
+        </w:rPr>
+      </w:pPr>
+    </w:p>
+    <w:p>
+      <w:pPr>
+        <w:rPr>
+          <w:rFonts w:ascii="Calibri" w:hAnsi="Calibri"/>
+          <w:b/>
+          <w:sz w:val="44"/>
+        </w:rPr>
+      </w:pPr>
+    </w:p>
+    <w:p>
+      <w:pPr>
+        <w:rPr>
+          <w:rFonts w:ascii="Calibri" w:hAnsi="Calibri"/>
+          <w:b/>
+          <w:sz w:val="44"/>
+        </w:rPr>
+      </w:pPr>
+    </w:p>
+    <w:p>
+      <w:pPr>
+        <w:rPr>
+          <w:rFonts w:ascii="Calibri" w:hAnsi="Calibri"/>
+          <w:b/>
+          <w:sz w:val="44"/>
+        </w:rPr>
+      </w:pPr>
+    </w:p>
+    <w:p>
+      <w:pPr>
+        <w:rPr>
+          <w:rFonts w:ascii="Calibri" w:hAnsi="Calibri"/>
+          <w:b/>
+          <w:sz w:val="44"/>
+        </w:rPr>
+      </w:pPr>
+    </w:p>
+    <w:p>
+      <w:pPr>
+        <w:rPr>
+          <w:rFonts w:ascii="Calibri" w:hAnsi="Calibri"/>
+          <w:b/>
+          <w:sz w:val="44"/>
+        </w:rPr>
+      </w:pPr>
+    </w:p>
+    <w:p>
+      <w:pPr>
+        <w:rPr>
+          <w:rFonts w:ascii="Calibri" w:hAnsi="Calibri"/>
+          <w:b/>
+          <w:sz w:val="44"/>
+        </w:rPr>
+      </w:pPr>
+    </w:p>
+    <w:p>
+      <w:pPr>
+        <w:rPr>
+          <w:rFonts w:ascii="Calibri" w:hAnsi="Calibri"/>
+          <w:b/>
+          <w:sz w:val="44"/>
+        </w:rPr>
+      </w:pPr>
+    </w:p>
+    <w:p>
+      <w:pPr>
+        <w:rPr>
+          <w:rFonts w:ascii="Calibri" w:hAnsi="Calibri"/>
+          <w:b/>
+          <w:sz w:val="44"/>
+        </w:rPr>
+      </w:pPr>
+    </w:p>
+    <w:p>
+      <w:pPr>
+        <w:rPr>
+          <w:rFonts w:ascii="Calibri" w:hAnsi="Calibri"/>
+          <w:b/>
+          <w:sz w:val="44"/>
+        </w:rPr>
+      </w:pPr>
+    </w:p>
+    <w:p>
+      <w:pPr>
+        <w:rPr>
+          <w:rFonts w:ascii="Calibri" w:hAnsi="Calibri"/>
+          <w:b/>
+          <w:sz w:val="44"/>
+        </w:rPr>
+      </w:pPr>
+    </w:p>
+    <w:p>
+      <w:pPr>
+        <w:rPr>
+          <w:rFonts w:ascii="Calibri" w:hAnsi="Calibri"/>
+          <w:b/>
+          <w:sz w:val="44"/>
+        </w:rPr>
+      </w:pPr>
+    </w:p>
+    <w:p>
+      <w:pPr>
+        <w:rPr>
+          <w:rFonts w:ascii="Calibri" w:hAnsi="Calibri"/>
+          <w:b/>
+          <w:sz w:val="44"/>
+        </w:rPr>
+      </w:pPr>
+    </w:p>
+    <w:p>
+      <w:pPr>
+        <w:rPr>
+          <w:rFonts w:ascii="Calibri" w:hAnsi="Calibri"/>
+          <w:b/>
+          <w:sz w:val="44"/>
+        </w:rPr>
+      </w:pPr>
+    </w:p>
+    <w:p>
+      <w:pPr>
+        <w:rPr>
+          <w:rFonts w:ascii="Calibri" w:hAnsi="Calibri"/>
+          <w:b/>
+          <w:sz w:val="44"/>
+        </w:rPr>
+      </w:pPr>
+    </w:p>
+    <w:p>
+      <w:pPr>
+        <w:rPr>
+          <w:rFonts w:ascii="Calibri" w:hAnsi="Calibri"/>
+          <w:b/>
+          <w:sz w:val="44"/>
+        </w:rPr>
+      </w:pPr>
+    </w:p>
+    <w:p>
+      <w:pPr>
+        <w:rPr>
+          <w:rFonts w:ascii="Calibri" w:hAnsi="Calibri"/>
+          <w:b/>
+          <w:sz w:val="44"/>
+        </w:rPr>
+      </w:pPr>
+    </w:p>
+    <w:p>
+      <w:pPr>
+        <w:rPr>
+          <w:rFonts w:ascii="Calibri" w:hAnsi="Calibri"/>
+          <w:b/>
+          <w:sz w:val="44"/>
+        </w:rPr>
+      </w:pPr>
+    </w:p>
+    <w:p>
+      <w:pPr>
+        <w:rPr>
+          <w:rFonts w:ascii="Calibri" w:hAnsi="Calibri"/>
+          <w:b/>
+          <w:sz w:val="44"/>
+        </w:rPr>
+      </w:pPr>
+    </w:p>
+    <w:p>
+      <w:pPr>
+        <w:rPr>
+          <w:rFonts w:ascii="Calibri" w:hAnsi="Calibri"/>
+          <w:b/>
+          <w:sz w:val="44"/>
+        </w:rPr>
+      </w:pPr>
+    </w:p>
+    <w:p>
+      <w:pPr>
+        <w:rPr>
+          <w:rFonts w:ascii="Calibri" w:hAnsi="Calibri"/>
+          <w:b/>
+          <w:sz w:val="44"/>
+        </w:rPr>
+      </w:pPr>
+    </w:p>
+    <w:p>
+      <w:pPr>
+        <w:rPr>
+          <w:rFonts w:ascii="Calibri" w:hAnsi="Calibri"/>
+          <w:b/>
+          <w:sz w:val="44"/>
+        </w:rPr>
+      </w:pPr>
+    </w:p>
+    <w:p>
+      <w:pPr>
+        <w:rPr>
+          <w:rFonts w:ascii="Calibri" w:hAnsi="Calibri"/>
+          <w:b/>
+          <w:sz w:val="44"/>
+        </w:rPr>
+      </w:pPr>
+    </w:p>
+    <w:p>
+      <w:pPr>
+        <w:rPr>
+          <w:rFonts w:ascii="Calibri" w:hAnsi="Calibri"/>
+          <w:b/>
+          <w:sz w:val="44"/>
+        </w:rPr>
+      </w:pPr>
+    </w:p>
+    <w:p>
+      <w:pPr>
+        <w:rPr>
+          <w:rFonts w:ascii="Calibri" w:hAnsi="Calibri"/>
+          <w:b/>
+          <w:sz w:val="44"/>
+        </w:rPr>
+      </w:pPr>
+    </w:p>
+    <w:p>
+      <w:pPr>
+        <w:rPr>
+          <w:rFonts w:ascii="Calibri" w:hAnsi="Calibri"/>
+          <w:b/>
+          <w:sz w:val="44"/>
+        </w:rPr>
+      </w:pPr>
+    </w:p>
+    <w:p>
+      <w:pPr>
+        <w:rPr>
+          <w:rFonts w:ascii="Calibri" w:hAnsi="Calibri"/>
+          <w:b/>
+          <w:sz w:val="44"/>
+        </w:rPr>
+      </w:pPr>
+    </w:p>
+    <w:p>
+      <w:pPr>
+        <w:rPr>
+          <w:rFonts w:ascii="Calibri" w:hAnsi="Calibri"/>
+          <w:b/>
+          <w:sz w:val="44"/>
+        </w:rPr>
+      </w:pPr>
+    </w:p>
+    <w:p>
+      <w:pPr>
+        <w:rPr>
+          <w:rFonts w:ascii="Calibri" w:hAnsi="Calibri"/>
+          <w:b/>
+          <w:sz w:val="44"/>
+        </w:rPr>
+      </w:pPr>
+    </w:p>
+    <w:p>
+      <w:pPr>
+        <w:rPr>
+          <w:rFonts w:ascii="Calibri" w:hAnsi="Calibri"/>
+          <w:b/>
+          <w:sz w:val="44"/>
+        </w:rPr>
+      </w:pPr>
+    </w:p>
+    <w:p>
+      <w:pPr>
+        <w:rPr>
+          <w:rFonts w:ascii="Calibri" w:hAnsi="Calibri"/>
+          <w:b/>
+          <w:sz w:val="44"/>
+        </w:rPr>
+      </w:pPr>
+    </w:p>
+    <w:p>
+      <w:pPr>
+        <w:rPr>
+          <w:rFonts w:ascii="Calibri" w:hAnsi="Calibri"/>
+          <w:b/>
+          <w:sz w:val="44"/>
+        </w:rPr>
+      </w:pPr>
+    </w:p>
+    <w:p>
+      <w:pPr>
+        <w:rPr>
+          <w:rFonts w:ascii="Calibri" w:hAnsi="Calibri"/>
+          <w:b/>
+          <w:sz w:val="44"/>
+        </w:rPr>
+      </w:pPr>
+    </w:p>
+    <w:p>
+      <w:pPr>
+        <w:rPr>
+          <w:rFonts w:ascii="Calibri" w:hAnsi="Calibri"/>
+          <w:b/>
+          <w:sz w:val="44"/>
+        </w:rPr>
+      </w:pPr>
+    </w:p>
+    <w:p>
+      <w:pPr>
+        <w:rPr>
+          <w:rFonts w:ascii="Calibri" w:hAnsi="Calibri"/>
+          <w:b/>
+          <w:sz w:val="44"/>
+        </w:rPr>
+      </w:pPr>
+    </w:p>
+    <w:p>
+      <w:pPr>
+        <w:rPr>
+          <w:rFonts w:ascii="Calibri" w:hAnsi="Calibri"/>
+          <w:b/>
+          <w:sz w:val="44"/>
+        </w:rPr>
+      </w:pPr>
+    </w:p>
+    <w:p>
+      <w:pPr>
+        <w:rPr>
+          <w:rFonts w:ascii="Calibri" w:hAnsi="Calibri"/>
+          <w:b/>
+          <w:sz w:val="44"/>
+        </w:rPr>
+      </w:pPr>
+    </w:p>
+    <w:p>
+      <w:pPr>
+        <w:rPr>
+          <w:rFonts w:ascii="Calibri" w:hAnsi="Calibri"/>
+          <w:b/>
+          <w:sz w:val="44"/>
+        </w:rPr>
+      </w:pPr>
+    </w:p>
+    <w:p>
+      <w:pPr>
+        <w:rPr>
+          <w:rFonts w:ascii="Calibri" w:hAnsi="Calibri"/>
+          <w:b/>
+          <w:sz w:val="44"/>
+        </w:rPr>
+      </w:pPr>
+    </w:p>
+    <w:p>
+      <w:pPr>
+        <w:rPr>
+          <w:rFonts w:ascii="Calibri" w:hAnsi="Calibri"/>
+          <w:b/>
+          <w:sz w:val="44"/>
+        </w:rPr>
+      </w:pPr>
+    </w:p>
+    <w:p>
+      <w:pPr>
+        <w:rPr>
+          <w:rFonts w:ascii="Calibri" w:hAnsi="Calibri"/>
+          <w:b/>
+          <w:sz w:val="44"/>
+        </w:rPr>
+      </w:pPr>
+    </w:p>
+    <w:p>
+      <w:pPr>
+        <w:rPr>
+          <w:rFonts w:ascii="Calibri" w:hAnsi="Calibri"/>
+          <w:b/>
+          <w:sz w:val="44"/>
+        </w:rPr>
+      </w:pPr>
+    </w:p>
+    <w:p>
+      <w:pPr>
+        <w:rPr>
+          <w:rFonts w:ascii="Calibri" w:hAnsi="Calibri"/>
+          <w:b/>
+          <w:sz w:val="44"/>
+        </w:rPr>
+      </w:pPr>
+    </w:p>
+    <w:p>
+      <w:pPr>
+        <w:rPr>
+          <w:rFonts w:ascii="Calibri" w:hAnsi="Calibri"/>
+          <w:b/>
+          <w:sz w:val="44"/>
+        </w:rPr>
+      </w:pPr>
+    </w:p>
+    <w:p>
+      <w:pPr>
+        <w:rPr>
+          <w:rFonts w:ascii="Calibri" w:hAnsi="Calibri"/>
+          <w:b/>
+          <w:sz w:val="44"/>
+        </w:rPr>
+      </w:pPr>
+    </w:p>
+    <w:p>
+      <w:pPr>
+        <w:rPr>
+          <w:rFonts w:ascii="Calibri" w:hAnsi="Calibri"/>
+          <w:b/>
+          <w:sz w:val="44"/>
+        </w:rPr>
+      </w:pPr>
+    </w:p>
+    <w:p>
+      <w:pPr>
+        <w:rPr>
+          <w:rFonts w:ascii="Calibri" w:hAnsi="Calibri"/>
+          <w:b/>
+          <w:sz w:val="44"/>
+        </w:rPr>
+      </w:pPr>
+    </w:p>
+    <w:p>
+      <w:pPr>
+        <w:rPr>
+          <w:rFonts w:ascii="Calibri" w:hAnsi="Calibri"/>
+          <w:b/>
+          <w:sz w:val="44"/>
+        </w:rPr>
+      </w:pPr>
+    </w:p>
+    <w:p>
+      <w:pPr>
+        <w:rPr>
+          <w:rFonts w:ascii="Calibri" w:hAnsi="Calibri"/>
+          <w:b/>
+          <w:sz w:val="44"/>
+        </w:rPr>
+      </w:pPr>
+    </w:p>
+    <w:p>
+      <w:pPr>
+        <w:rPr>
+          <w:rFonts w:ascii="Calibri" w:hAnsi="Calibri"/>
+          <w:b/>
+          <w:sz w:val="44"/>
+        </w:rPr>
+      </w:pPr>
+    </w:p>
+    <w:p>
+      <w:pPr>
+        <w:rPr>
+          <w:rFonts w:ascii="Calibri" w:hAnsi="Calibri"/>
+          <w:b/>
+          <w:sz w:val="44"/>
+        </w:rPr>
+      </w:pPr>
+    </w:p>
+    <w:p>
+      <w:pPr>
+        <w:rPr>
+          <w:rFonts w:ascii="Calibri" w:hAnsi="Calibri"/>
+          <w:b/>
+          <w:sz w:val="44"/>
+        </w:rPr>
+      </w:pPr>
+    </w:p>
+    <w:p>
+      <w:pPr>
+        <w:rPr>
+          <w:rFonts w:ascii="Calibri" w:hAnsi="Calibri"/>
+          <w:b/>
+          <w:sz w:val="44"/>
+        </w:rPr>
+      </w:pPr>
+    </w:p>
+    <w:p>
+      <w:pPr>
+        <w:rPr>
+          <w:rFonts w:ascii="Calibri" w:hAnsi="Calibri"/>
+          <w:b/>
+          <w:sz w:val="44"/>
+        </w:rPr>
+      </w:pPr>
+    </w:p>
+    <w:p>
+      <w:pPr>
+        <w:rPr>
+          <w:rFonts w:ascii="Calibri" w:hAnsi="Calibri"/>
+          <w:b/>
+          <w:sz w:val="44"/>
+        </w:rPr>
+      </w:pPr>
+    </w:p>
+    <w:p>
+      <w:pPr>
+        <w:rPr>
+          <w:rFonts w:ascii="Calibri" w:hAnsi="Calibri"/>
+          <w:b/>
+          <w:sz w:val="44"/>
+        </w:rPr>
+      </w:pPr>
+    </w:p>
+    <w:p>
+      <w:pPr>
+        <w:rPr>
+          <w:rFonts w:ascii="Calibri" w:hAnsi="Calibri"/>
+          <w:b/>
+          <w:sz w:val="44"/>
+        </w:rPr>
+      </w:pPr>
+    </w:p>
+    <w:p>
+      <w:pPr>
+        <w:rPr>
+          <w:rFonts w:ascii="Calibri" w:hAnsi="Calibri"/>
+          <w:b/>
+          <w:sz w:val="44"/>
+        </w:rPr>
+      </w:pPr>
+    </w:p>
+    <w:p>
+      <w:pPr>
+        <w:rPr>
+          <w:rFonts w:ascii="Calibri" w:hAnsi="Calibri"/>
+          <w:b/>
+          <w:sz w:val="44"/>
+        </w:rPr>
+      </w:pPr>
+    </w:p>
+    <w:p>
+      <w:pPr>
+        <w:rPr>
+          <w:rFonts w:ascii="Calibri" w:hAnsi="Calibri"/>
+          <w:b/>
+          <w:sz w:val="44"/>
+        </w:rPr>
+      </w:pPr>
+    </w:p>
+    <w:p>
+      <w:pPr>
+        <w:rPr>
+          <w:rFonts w:ascii="Calibri" w:hAnsi="Calibri"/>
+          <w:b/>
+          <w:sz w:val="44"/>
+        </w:rPr>
+      </w:pPr>
+    </w:p>
+    <w:p>
+      <w:pPr>
+        <w:rPr>
+          <w:rFonts w:ascii="Calibri" w:hAnsi="Calibri"/>
+          <w:b/>
+          <w:sz w:val="44"/>
+        </w:rPr>
+      </w:pPr>
+    </w:p>
+    <w:p>
+      <w:pPr>
+        <w:rPr>
+          <w:rFonts w:ascii="Calibri" w:hAnsi="Calibri"/>
+          <w:b/>
+          <w:sz w:val="44"/>
+        </w:rPr>
+      </w:pPr>
+    </w:p>
+    <w:p>
+      <w:pPr>
+        <w:rPr>
+          <w:rFonts w:ascii="Calibri" w:hAnsi="Calibri"/>
+          <w:b/>
+          <w:sz w:val="44"/>
+        </w:rPr>
+      </w:pPr>
+    </w:p>
+    <w:p>
+      <w:pPr>
+        <w:rPr>
+          <w:rFonts w:ascii="Calibri" w:hAnsi="Calibri"/>
+          <w:b/>
+          <w:sz w:val="44"/>
+        </w:rPr>
+      </w:pPr>
+    </w:p>
+    <w:p>
+      <w:pPr>
+        <w:rPr>
+          <w:rFonts w:ascii="Calibri" w:hAnsi="Calibri"/>
+          <w:b/>
+          <w:sz w:val="44"/>
+        </w:rPr>
+      </w:pPr>
+    </w:p>
+    <w:p>
+      <w:pPr>
+        <w:rPr>
+          <w:rFonts w:ascii="Calibri" w:hAnsi="Calibri"/>
+          <w:b/>
+          <w:sz w:val="44"/>
+        </w:rPr>
+      </w:pPr>
+    </w:p>
+    <w:p>
+      <w:pPr>
+        <w:rPr>
+          <w:rFonts w:ascii="Calibri" w:hAnsi="Calibri"/>
+          <w:b/>
+          <w:sz w:val="44"/>
+        </w:rPr>
+      </w:pPr>
+    </w:p>
+    <w:p>
+      <w:pPr>
+        <w:rPr>
+          <w:rFonts w:ascii="Calibri" w:hAnsi="Calibri"/>
+          <w:b/>
+          <w:sz w:val="44"/>
+        </w:rPr>
+      </w:pPr>
+    </w:p>
+    <w:p>
+      <w:pPr>
+        <w:rPr>
+          <w:rFonts w:ascii="Calibri" w:hAnsi="Calibri"/>
+          <w:b/>
+          <w:sz w:val="44"/>
+        </w:rPr>
+      </w:pPr>
+    </w:p>
+    <w:p>
+      <w:pPr>
+        <w:rPr>
+          <w:rFonts w:ascii="Calibri" w:hAnsi="Calibri"/>
+          <w:b/>
+          <w:sz w:val="44"/>
+        </w:rPr>
+      </w:pPr>
+    </w:p>
+    <w:p>
+      <w:pPr>
+        <w:rPr>
+          <w:rFonts w:ascii="Calibri" w:hAnsi="Calibri"/>
+          <w:b/>
+          <w:sz w:val="44"/>
+        </w:rPr>
+      </w:pPr>
+    </w:p>
+    <w:p>
+      <w:pPr>
+        <w:rPr>
+          <w:rFonts w:ascii="Calibri" w:hAnsi="Calibri"/>
+          <w:b/>
+          <w:sz w:val="44"/>
+        </w:rPr>
+      </w:pPr>
+    </w:p>
+    <w:p>
+      <w:pPr>
+        <w:rPr>
+          <w:rFonts w:ascii="Calibri" w:hAnsi="Calibri"/>
+          <w:b/>
+          <w:sz w:val="44"/>
+        </w:rPr>
+      </w:pPr>
+    </w:p>
+    <w:p>
+      <w:pPr>
+        <w:rPr>
+          <w:rFonts w:ascii="Calibri" w:hAnsi="Calibri"/>
+          <w:b/>
+          <w:sz w:val="44"/>
+        </w:rPr>
+      </w:pPr>
+    </w:p>
+    <w:p>
+      <w:pPr>
+        <w:rPr>
+          <w:rFonts w:ascii="Calibri" w:hAnsi="Calibri"/>
+          <w:b/>
+          <w:sz w:val="44"/>
+        </w:rPr>
+      </w:pPr>
+    </w:p>
+    <w:p>
+      <w:pPr>
+        <w:rPr>
+          <w:rFonts w:ascii="Calibri" w:hAnsi="Calibri"/>
+          <w:b/>
+          <w:sz w:val="44"/>
+        </w:rPr>
+      </w:pPr>
+    </w:p>
+    <w:p>
+      <w:pPr>
+        <w:rPr>
+          <w:rFonts w:ascii="Calibri" w:hAnsi="Calibri"/>
+          <w:b/>
+          <w:sz w:val="44"/>
+        </w:rPr>
+      </w:pPr>
+    </w:p>
+    <w:p>
+      <w:pPr>
+        <w:rPr>
+          <w:rFonts w:ascii="Calibri" w:hAnsi="Calibri"/>
+          <w:b/>
+          <w:sz w:val="44"/>
+        </w:rPr>
+      </w:pPr>
+    </w:p>
+    <w:p>
+      <w:pPr>
+        <w:rPr>
+          <w:rFonts w:ascii="Calibri" w:hAnsi="Calibri"/>
+          <w:b/>
+          <w:sz w:val="44"/>
+        </w:rPr>
+      </w:pPr>
+    </w:p>
+    <w:p>
+      <w:pPr>
+        <w:rPr>
+          <w:rFonts w:ascii="Calibri" w:hAnsi="Calibri"/>
+          <w:b/>
+          <w:sz w:val="44"/>
+        </w:rPr>
+      </w:pPr>
+    </w:p>
+    <w:p>
+      <w:pPr>
+        <w:rPr>
+          <w:rFonts w:ascii="Calibri" w:hAnsi="Calibri"/>
+          <w:b/>
+          <w:sz w:val="44"/>
+        </w:rPr>
+      </w:pPr>
+    </w:p>
+    <w:p>
+      <w:pPr>
+        <w:rPr>
+          <w:rFonts w:ascii="Calibri" w:hAnsi="Calibri"/>
+          <w:b/>
+          <w:sz w:val="44"/>
+        </w:rPr>
+      </w:pPr>
+    </w:p>
+    <w:p>
+      <w:pPr>
+        <w:rPr>
+          <w:rFonts w:ascii="Calibri" w:hAnsi="Calibri"/>
+          <w:b/>
+          <w:sz w:val="44"/>
+        </w:rPr>
+      </w:pPr>
+    </w:p>
+    <w:p>
+      <w:pPr>
+        <w:rPr>
+          <w:rFonts w:ascii="Calibri" w:hAnsi="Calibri"/>
+          <w:b/>
+          <w:sz w:val="44"/>
+        </w:rPr>
+      </w:pPr>
+    </w:p>
+    <w:p>
+      <w:pPr>
+        <w:rPr>
+          <w:rFonts w:ascii="Calibri" w:hAnsi="Calibri"/>
+          <w:b/>
+          <w:sz w:val="44"/>
+        </w:rPr>
+      </w:pPr>
+    </w:p>
+    <w:p>
+      <w:pPr>
+        <w:rPr>
+          <w:rFonts w:ascii="Calibri" w:hAnsi="Calibri"/>
+          <w:b/>
+          <w:sz w:val="44"/>
+        </w:rPr>
+      </w:pPr>
+    </w:p>
+    <w:p>
+      <w:pPr>
+        <w:rPr>
+          <w:rFonts w:ascii="Calibri" w:hAnsi="Calibri"/>
+          <w:b/>
+          <w:sz w:val="44"/>
+        </w:rPr>
+      </w:pPr>
+    </w:p>
+    <w:p>
+      <w:pPr>
+        <w:rPr>
+          <w:rFonts w:ascii="Calibri" w:hAnsi="Calibri"/>
+          <w:b/>
+          <w:sz w:val="44"/>
+        </w:rPr>
+      </w:pPr>
+    </w:p>
+    <w:p>
+      <w:pPr>
+        <w:rPr>
+          <w:rFonts w:ascii="Calibri" w:hAnsi="Calibri"/>
+          <w:b/>
+          <w:sz w:val="44"/>
+        </w:rPr>
+      </w:pPr>
+    </w:p>
+    <w:p>
+      <w:pPr>
+        <w:rPr>
+          <w:rFonts w:ascii="Calibri" w:hAnsi="Calibri"/>
+          <w:b/>
+          <w:sz w:val="44"/>
+        </w:rPr>
+      </w:pPr>
+    </w:p>
+    <w:p>
+      <w:pPr>
+        <w:rPr>
+          <w:rFonts w:ascii="Calibri" w:hAnsi="Calibri"/>
+          <w:b/>
+          <w:sz w:val="44"/>
+        </w:rPr>
+      </w:pPr>
+    </w:p>
+    <w:p>
+      <w:pPr>
+        <w:rPr>
+          <w:rFonts w:ascii="Calibri" w:hAnsi="Calibri"/>
+          <w:b/>
+          <w:sz w:val="44"/>
+        </w:rPr>
+      </w:pPr>
+    </w:p>
+    <w:p>
+      <w:pPr>
+        <w:rPr>
+          <w:rFonts w:ascii="Calibri" w:hAnsi="Calibri"/>
+          <w:b/>
+          <w:sz w:val="44"/>
+        </w:rPr>
+      </w:pPr>
+    </w:p>
+    <w:p>
+      <w:pPr>
+        <w:rPr>
+          <w:rFonts w:ascii="Calibri" w:hAnsi="Calibri"/>
+          <w:b/>
+          <w:sz w:val="44"/>
+        </w:rPr>
+      </w:pPr>
+    </w:p>
+    <w:p>
+      <w:pPr>
+        <w:rPr>
+          <w:rFonts w:ascii="Calibri" w:hAnsi="Calibri"/>
+          <w:b/>
+          <w:sz w:val="44"/>
+        </w:rPr>
+      </w:pPr>
+    </w:p>
+    <w:p>
+      <w:pPr>
+        <w:rPr>
+          <w:rFonts w:ascii="Calibri" w:hAnsi="Calibri"/>
+          <w:b/>
+          <w:sz w:val="44"/>
+        </w:rPr>
+      </w:pPr>
+    </w:p>
+    <w:p>
+      <w:pPr>
+        <w:rPr>
+          <w:rFonts w:ascii="Calibri" w:hAnsi="Calibri"/>
+          <w:b/>
+          <w:sz w:val="44"/>
+        </w:rPr>
+      </w:pPr>
+    </w:p>
+    <w:p>
+      <w:pPr>
+        <w:rPr>
+          <w:rFonts w:ascii="Calibri" w:hAnsi="Calibri"/>
+          <w:b/>
+          <w:sz w:val="44"/>
+        </w:rPr>
+      </w:pPr>
+    </w:p>
+    <w:p>
+      <w:pPr>
+        <w:rPr>
+          <w:rFonts w:ascii="Calibri" w:hAnsi="Calibri"/>
+          <w:b/>
+          <w:sz w:val="44"/>
+        </w:rPr>
+      </w:pPr>
+    </w:p>
+    <w:p>
+      <w:pPr>
+        <w:rPr>
+          <w:rFonts w:ascii="Calibri" w:hAnsi="Calibri"/>
+          <w:b/>
+          <w:sz w:val="44"/>
+        </w:rPr>
+      </w:pPr>
+    </w:p>
+    <w:p>
+      <w:pPr>
+        <w:rPr>
+          <w:rFonts w:ascii="Calibri" w:hAnsi="Calibri"/>
+          <w:b/>
+          <w:sz w:val="44"/>
+        </w:rPr>
+      </w:pPr>
+    </w:p>
+    <w:p>
+      <w:pPr>
+        <w:rPr>
+          <w:rFonts w:ascii="Calibri" w:hAnsi="Calibri"/>
+          <w:b/>
+          <w:sz w:val="44"/>
+        </w:rPr>
+      </w:pPr>
+    </w:p>
+    <w:p>
+      <w:pPr>
+        <w:rPr>
+          <w:rFonts w:ascii="Calibri" w:hAnsi="Calibri"/>
+          <w:b/>
+          <w:sz w:val="44"/>
+        </w:rPr>
+      </w:pPr>
+    </w:p>
+    <w:p>
+      <w:pPr>
+        <w:rPr>
+          <w:rFonts w:ascii="Calibri" w:hAnsi="Calibri"/>
+          <w:b/>
+          <w:sz w:val="44"/>
+        </w:rPr>
+      </w:pPr>
+    </w:p>
+    <w:p>
+      <w:pPr>
+        <w:rPr>
+          <w:rFonts w:ascii="Calibri" w:hAnsi="Calibri"/>
+          <w:b/>
+          <w:sz w:val="44"/>
+        </w:rPr>
+      </w:pPr>
+    </w:p>
+    <w:p>
+      <w:pPr>
+        <w:rPr>
+          <w:rFonts w:ascii="Calibri" w:hAnsi="Calibri"/>
+          <w:b/>
+          <w:sz w:val="44"/>
+        </w:rPr>
+      </w:pPr>
+    </w:p>
+    <w:p>
+      <w:pPr>
+        <w:rPr>
+          <w:rFonts w:ascii="Calibri" w:hAnsi="Calibri"/>
+          <w:b/>
+          <w:sz w:val="44"/>
+        </w:rPr>
+      </w:pPr>
+    </w:p>
+    <w:p>
+      <w:pPr>
+        <w:rPr>
+          <w:rFonts w:ascii="Calibri" w:hAnsi="Calibri"/>
+          <w:b/>
+          <w:sz w:val="44"/>
+        </w:rPr>
+      </w:pPr>
+    </w:p>
+    <w:p>
+      <w:pPr>
+        <w:rPr>
+          <w:rFonts w:ascii="Calibri" w:hAnsi="Calibri"/>
+          <w:b/>
+          <w:sz w:val="44"/>
+        </w:rPr>
+      </w:pPr>
+    </w:p>
+    <w:p>
+      <w:pPr>
+        <w:rPr>
+          <w:rFonts w:ascii="Calibri" w:hAnsi="Calibri"/>
+          <w:b/>
+          <w:sz w:val="44"/>
+        </w:rPr>
+      </w:pPr>
+    </w:p>
+    <w:p>
+      <w:pPr>
+        <w:rPr>
+          <w:rFonts w:ascii="Calibri" w:hAnsi="Calibri"/>
+          <w:b/>
+          <w:sz w:val="44"/>
+        </w:rPr>
+      </w:pPr>
+    </w:p>
+    <w:p>
+      <w:pPr>
+        <w:rPr>
+          <w:rFonts w:ascii="Calibri" w:hAnsi="Calibri"/>
+          <w:b/>
+          <w:sz w:val="44"/>
+        </w:rPr>
+      </w:pPr>
+    </w:p>
+    <w:p>
+      <w:pPr>
+        <w:rPr>
+          <w:rFonts w:ascii="Calibri" w:hAnsi="Calibri"/>
+          <w:b/>
+          <w:sz w:val="44"/>
+        </w:rPr>
+      </w:pPr>
+    </w:p>
+    <w:p>
+      <w:pPr>
+        <w:rPr>
+          <w:rFonts w:ascii="Calibri" w:hAnsi="Calibri"/>
+          <w:b/>
+          <w:sz w:val="44"/>
+        </w:rPr>
+      </w:pPr>
+    </w:p>
+    <w:p>
+      <w:pPr>
+        <w:rPr>
+          <w:rFonts w:ascii="Calibri" w:hAnsi="Calibri"/>
+          <w:b/>
+          <w:sz w:val="44"/>
+        </w:rPr>
+      </w:pPr>
+    </w:p>
+    <w:p>
+      <w:pPr>
+        <w:rPr>
+          <w:rFonts w:ascii="Calibri" w:hAnsi="Calibri"/>
+          <w:b/>
+          <w:sz w:val="44"/>
+        </w:rPr>
+      </w:pPr>
+    </w:p>
+    <w:p>
+      <w:pPr>
+        <w:rPr>
+          <w:rFonts w:ascii="Calibri" w:hAnsi="Calibri"/>
+          <w:b/>
+          <w:sz w:val="44"/>
+        </w:rPr>
+      </w:pPr>
+    </w:p>
+    <w:p>
+      <w:pPr>
+        <w:rPr>
+          <w:rFonts w:ascii="Calibri" w:hAnsi="Calibri"/>
+          <w:b/>
+          <w:sz w:val="44"/>
+        </w:rPr>
+      </w:pPr>
+    </w:p>
+    <w:p>
+      <w:pPr>
+        <w:rPr>
+          <w:rFonts w:ascii="Calibri" w:hAnsi="Calibri"/>
+          <w:b/>
+          <w:sz w:val="44"/>
+        </w:rPr>
+      </w:pPr>
+    </w:p>
+    <w:p>
+      <w:pPr>
+        <w:rPr>
+          <w:rFonts w:ascii="Calibri" w:hAnsi="Calibri"/>
+          <w:b/>
+          <w:sz w:val="44"/>
+        </w:rPr>
+      </w:pPr>
+    </w:p>
+    <w:p>
+      <w:pPr>
+        <w:rPr>
+          <w:rFonts w:ascii="Calibri" w:hAnsi="Calibri"/>
+          <w:b/>
+          <w:sz w:val="44"/>
+        </w:rPr>
+      </w:pPr>
+    </w:p>
+    <w:p>
+      <w:pPr>
+        <w:rPr>
+          <w:rFonts w:ascii="Calibri" w:hAnsi="Calibri"/>
+          <w:b/>
+          <w:sz w:val="44"/>
+        </w:rPr>
+      </w:pPr>
+    </w:p>
+    <w:p>
+      <w:pPr>
+        <w:rPr>
+          <w:rFonts w:ascii="Calibri" w:hAnsi="Calibri"/>
+          <w:b/>
+          <w:sz w:val="44"/>
+        </w:rPr>
+      </w:pPr>
+    </w:p>
+    <w:p>
+      <w:pPr>
+        <w:rPr>
+          <w:rFonts w:ascii="Calibri" w:hAnsi="Calibri"/>
+          <w:b/>
+          <w:sz w:val="44"/>
+        </w:rPr>
+      </w:pPr>
+    </w:p>
+    <w:p>
+      <w:pPr>
+        <w:rPr>
+          <w:rFonts w:ascii="Calibri" w:hAnsi="Calibri"/>
+          <w:b/>
+          <w:sz w:val="44"/>
+        </w:rPr>
+      </w:pPr>
+    </w:p>
+    <w:p>
+      <w:pPr>
+        <w:rPr>
+          <w:rFonts w:ascii="Calibri" w:hAnsi="Calibri"/>
+          <w:b/>
+          <w:sz w:val="44"/>
+        </w:rPr>
+      </w:pPr>
+    </w:p>
+    <w:p>
+      <w:pPr>
+        <w:rPr>
+          <w:rFonts w:ascii="Calibri" w:hAnsi="Calibri"/>
+          <w:b/>
+          <w:sz w:val="44"/>
+        </w:rPr>
+      </w:pPr>
+    </w:p>
+    <w:p>
+      <w:pPr>
+        <w:rPr>
+          <w:rFonts w:ascii="Calibri" w:hAnsi="Calibri"/>
+          <w:b/>
+          <w:sz w:val="44"/>
+        </w:rPr>
+      </w:pPr>
+    </w:p>
+    <w:p>
+      <w:pPr>
+        <w:rPr>
+          <w:rFonts w:ascii="Calibri" w:hAnsi="Calibri"/>
+          <w:b/>
+          <w:sz w:val="44"/>
+        </w:rPr>
+      </w:pPr>
+    </w:p>
+    <w:p>
+      <w:pPr>
+        <w:rPr>
+          <w:rFonts w:ascii="Calibri" w:hAnsi="Calibri"/>
+          <w:b/>
+          <w:sz w:val="44"/>
+        </w:rPr>
+      </w:pPr>
+    </w:p>
+    <w:p>
+      <w:pPr>
+        <w:rPr>
+          <w:rFonts w:ascii="Calibri" w:hAnsi="Calibri"/>
+          <w:b/>
+          <w:sz w:val="44"/>
+        </w:rPr>
+      </w:pPr>
+    </w:p>
+    <w:p>
+      <w:pPr>
+        <w:rPr>
+          <w:rFonts w:ascii="Calibri" w:hAnsi="Calibri"/>
+          <w:b/>
+          <w:sz w:val="44"/>
+        </w:rPr>
+      </w:pPr>
+    </w:p>
+    <w:p>
+      <w:pPr>
+        <w:rPr>
+          <w:rFonts w:ascii="Calibri" w:hAnsi="Calibri"/>
+          <w:b/>
+          <w:sz w:val="44"/>
+        </w:rPr>
+      </w:pPr>
+    </w:p>
+    <w:p>
+      <w:pPr>
+        <w:rPr>
+          <w:rFonts w:ascii="Calibri" w:hAnsi="Calibri"/>
+          <w:b/>
+          <w:sz w:val="44"/>
+        </w:rPr>
+      </w:pPr>
+    </w:p>
+    <w:p>
+      <w:pPr>
+        <w:rPr>
+          <w:rFonts w:ascii="Calibri" w:hAnsi="Calibri"/>
+          <w:b/>
+          <w:sz w:val="44"/>
+        </w:rPr>
+      </w:pPr>
+    </w:p>
+    <w:p>
+      <w:pPr>
+        <w:rPr>
+          <w:rFonts w:ascii="Calibri" w:hAnsi="Calibri"/>
+          <w:b/>
+          <w:sz w:val="44"/>
+        </w:rPr>
+      </w:pPr>
+    </w:p>
+    <w:p>
+      <w:pPr>
+        <w:rPr>
+          <w:rFonts w:ascii="Calibri" w:hAnsi="Calibri"/>
+          <w:b/>
+          <w:sz w:val="44"/>
+        </w:rPr>
+      </w:pPr>
+    </w:p>
+    <w:p>
+      <w:pPr>
+        <w:rPr>
+          <w:rFonts w:ascii="Calibri" w:hAnsi="Calibri"/>
+          <w:b/>
+          <w:sz w:val="44"/>
+        </w:rPr>
+      </w:pPr>
+    </w:p>
+    <w:p>
+      <w:pPr>
+        <w:rPr>
+          <w:rFonts w:ascii="Calibri" w:hAnsi="Calibri"/>
+          <w:b/>
+          <w:sz w:val="44"/>
+        </w:rPr>
+      </w:pPr>
+    </w:p>
+    <w:p>
+      <w:pPr>
+        <w:rPr>
+          <w:rFonts w:ascii="Calibri" w:hAnsi="Calibri"/>
+          <w:b/>
+          <w:sz w:val="44"/>
+        </w:rPr>
+      </w:pPr>
+    </w:p>
+    <w:p>
+      <w:pPr>
+        <w:rPr>
+          <w:rFonts w:ascii="Calibri" w:hAnsi="Calibri"/>
+          <w:b/>
+          <w:sz w:val="44"/>
+        </w:rPr>
+      </w:pPr>
+    </w:p>
+    <w:p>
+      <w:pPr>
+        <w:rPr>
+          <w:rFonts w:ascii="Calibri" w:hAnsi="Calibri"/>
+          <w:b/>
+          <w:sz w:val="44"/>
+        </w:rPr>
+      </w:pPr>
+    </w:p>
+    <w:p>
+      <w:pPr>
+        <w:rPr>
+          <w:rFonts w:ascii="Calibri" w:hAnsi="Calibri"/>
+          <w:b/>
+          <w:sz w:val="44"/>
+        </w:rPr>
+      </w:pPr>
+    </w:p>
+    <w:p>
+      <w:pPr>
+        <w:rPr>
+          <w:rFonts w:ascii="Calibri" w:hAnsi="Calibri"/>
+          <w:b/>
+          <w:sz w:val="44"/>
+        </w:rPr>
+      </w:pPr>
+    </w:p>
+    <w:p>
+      <w:pPr>
+        <w:rPr>
+          <w:rFonts w:ascii="Calibri" w:hAnsi="Calibri"/>
+          <w:b/>
+          <w:sz w:val="44"/>
+        </w:rPr>
+      </w:pPr>
+    </w:p>
+    <w:p>
+      <w:pPr>
+        <w:rPr>
+          <w:rFonts w:ascii="Calibri" w:hAnsi="Calibri"/>
+          <w:b/>
+          <w:sz w:val="44"/>
+        </w:rPr>
+      </w:pPr>
+    </w:p>
+    <w:p>
+      <w:pPr>
+        <w:rPr>
+          <w:rFonts w:ascii="Calibri" w:hAnsi="Calibri"/>
+          <w:b/>
+          <w:sz w:val="44"/>
+        </w:rPr>
+      </w:pPr>
+    </w:p>
+    <w:p>
+      <w:pPr>
+        <w:rPr>
+          <w:rFonts w:ascii="Calibri" w:hAnsi="Calibri"/>
+          <w:b/>
+          <w:sz w:val="44"/>
+        </w:rPr>
+      </w:pPr>
+    </w:p>
+    <w:p>
+      <w:pPr>
+        <w:rPr>
+          <w:rFonts w:ascii="Calibri" w:hAnsi="Calibri"/>
+          <w:b/>
+          <w:sz w:val="44"/>
+        </w:rPr>
+      </w:pPr>
+    </w:p>
+    <w:p>
+      <w:pPr>
+        <w:rPr>
+          <w:rFonts w:ascii="Calibri" w:hAnsi="Calibri"/>
+          <w:b/>
+          <w:sz w:val="44"/>
+        </w:rPr>
+      </w:pPr>
+    </w:p>
+    <w:p>
+      <w:pPr>
+        <w:rPr>
+          <w:rFonts w:ascii="Calibri" w:hAnsi="Calibri"/>
+          <w:b/>
+          <w:sz w:val="44"/>
+        </w:rPr>
+      </w:pPr>
+    </w:p>
+    <w:p>
+      <w:pPr>
+        <w:rPr>
+          <w:rFonts w:ascii="Calibri" w:hAnsi="Calibri"/>
+          <w:b/>
+          <w:sz w:val="44"/>
+        </w:rPr>
+      </w:pPr>
+    </w:p>
+    <w:p>
+      <w:pPr>
+        <w:rPr>
+          <w:rFonts w:ascii="Calibri" w:hAnsi="Calibri"/>
+          <w:b/>
+          <w:sz w:val="44"/>
+        </w:rPr>
+      </w:pPr>
+    </w:p>
+    <w:p>
+      <w:pPr>
+        <w:rPr>
+          <w:rFonts w:ascii="Calibri" w:hAnsi="Calibri"/>
+          <w:b/>
+          <w:sz w:val="44"/>
+        </w:rPr>
+      </w:pPr>
+    </w:p>
+    <w:p>
+      <w:pPr>
+        <w:rPr>
+          <w:rFonts w:ascii="Calibri" w:hAnsi="Calibri"/>
+          <w:b/>
+          <w:sz w:val="44"/>
+        </w:rPr>
+      </w:pPr>
+    </w:p>
+    <w:p>
+      <w:pPr>
+        <w:rPr>
+          <w:rFonts w:ascii="Calibri" w:hAnsi="Calibri"/>
+          <w:b/>
+          <w:sz w:val="44"/>
+        </w:rPr>
+      </w:pPr>
+    </w:p>
+    <w:p>
+      <w:pPr>
+        <w:rPr>
+          <w:rFonts w:ascii="Calibri" w:hAnsi="Calibri"/>
+          <w:b/>
+          <w:sz w:val="44"/>
+        </w:rPr>
+      </w:pPr>
+    </w:p>
+    <w:p>
+      <w:pPr>
+        <w:rPr>
+          <w:rFonts w:ascii="Calibri" w:hAnsi="Calibri"/>
+          <w:b/>
+          <w:sz w:val="44"/>
+        </w:rPr>
+      </w:pPr>
+    </w:p>
+    <w:p>
+      <w:pPr>
+        <w:rPr>
+          <w:rFonts w:ascii="Calibri" w:hAnsi="Calibri"/>
+          <w:b/>
+          <w:sz w:val="44"/>
+        </w:rPr>
+      </w:pPr>
+    </w:p>
+    <w:p>
+      <w:pPr>
+        <w:rPr>
+          <w:rFonts w:ascii="Calibri" w:hAnsi="Calibri"/>
+          <w:b/>
+          <w:sz w:val="44"/>
+        </w:rPr>
+      </w:pPr>
+    </w:p>
+    <w:p>
+      <w:pPr>
+        <w:rPr>
+          <w:rFonts w:ascii="Calibri" w:hAnsi="Calibri"/>
+          <w:b/>
+          <w:sz w:val="44"/>
+        </w:rPr>
+      </w:pPr>
+    </w:p>
+    <w:p>
+      <w:pPr>
+        <w:rPr>
+          <w:rFonts w:ascii="Calibri" w:hAnsi="Calibri"/>
+          <w:b/>
+          <w:sz w:val="44"/>
+        </w:rPr>
+      </w:pPr>
+    </w:p>
+    <w:p>
+      <w:pPr>
+        <w:rPr>
+          <w:rFonts w:ascii="Calibri" w:hAnsi="Calibri"/>
+          <w:b/>
+          <w:sz w:val="44"/>
+        </w:rPr>
+      </w:pPr>
+    </w:p>
+    <w:p>
+      <w:pPr>
+        <w:rPr>
+          <w:rFonts w:ascii="Calibri" w:hAnsi="Calibri"/>
+          <w:b/>
+          <w:sz w:val="44"/>
+        </w:rPr>
+      </w:pPr>
+    </w:p>
+    <w:p>
+      <w:pPr>
+        <w:rPr>
+          <w:rFonts w:ascii="Calibri" w:hAnsi="Calibri"/>
+          <w:b/>
+          <w:sz w:val="44"/>
+        </w:rPr>
+      </w:pPr>
+    </w:p>
+    <w:p>
+      <w:pPr>
+        <w:rPr>
+          <w:rFonts w:ascii="Calibri" w:hAnsi="Calibri"/>
+          <w:b/>
+          <w:sz w:val="44"/>
+        </w:rPr>
+      </w:pPr>
+    </w:p>
+    <w:p>
+      <w:pPr>
+        <w:rPr>
+          <w:rFonts w:ascii="Calibri" w:hAnsi="Calibri"/>
+          <w:b/>
+          <w:sz w:val="44"/>
+        </w:rPr>
+      </w:pPr>
+    </w:p>
+    <w:p>
+      <w:pPr>
+        <w:rPr>
+          <w:rFonts w:ascii="Calibri" w:hAnsi="Calibri"/>
+          <w:b/>
+          <w:sz w:val="44"/>
+        </w:rPr>
+      </w:pPr>
+    </w:p>
+    <w:p>
+      <w:pPr>
+        <w:rPr>
+          <w:rFonts w:ascii="Calibri" w:hAnsi="Calibri"/>
+          <w:b/>
+          <w:sz w:val="44"/>
+        </w:rPr>
+      </w:pPr>
+    </w:p>
+    <w:p>
+      <w:pPr>
+        <w:rPr>
+          <w:rFonts w:ascii="Calibri" w:hAnsi="Calibri"/>
+          <w:b/>
+          <w:sz w:val="44"/>
+        </w:rPr>
+      </w:pPr>
+    </w:p>
+    <w:p>
+      <w:pPr>
+        <w:rPr>
+          <w:rFonts w:ascii="Calibri" w:hAnsi="Calibri"/>
+          <w:b/>
+          <w:sz w:val="44"/>
+        </w:rPr>
+      </w:pPr>
+    </w:p>
+    <w:p>
+      <w:pPr>
+        <w:rPr>
+          <w:rFonts w:ascii="Calibri" w:hAnsi="Calibri"/>
+          <w:b/>
+          <w:sz w:val="44"/>
+        </w:rPr>
+      </w:pPr>
+    </w:p>
+    <w:p>
+      <w:pPr>
+        <w:rPr>
+          <w:rFonts w:ascii="Calibri" w:hAnsi="Calibri"/>
+          <w:b/>
+          <w:sz w:val="44"/>
+        </w:rPr>
+      </w:pPr>
+    </w:p>
+    <w:p>
+      <w:pPr>
+        <w:rPr>
+          <w:rFonts w:ascii="Calibri" w:hAnsi="Calibri"/>
+          <w:b/>
+          <w:sz w:val="44"/>
+        </w:rPr>
+      </w:pPr>
+    </w:p>
+    <w:p>
+      <w:pPr>
+        <w:rPr>
+          <w:rFonts w:ascii="Calibri" w:hAnsi="Calibri"/>
+          <w:b/>
+          <w:sz w:val="44"/>
+        </w:rPr>
+      </w:pPr>
+    </w:p>
+    <w:p>
+      <w:pPr>
+        <w:rPr>
+          <w:rFonts w:ascii="Calibri" w:hAnsi="Calibri"/>
+          <w:b/>
+          <w:sz w:val="44"/>
+        </w:rPr>
+      </w:pPr>
+    </w:p>
+    <w:p>
+      <w:pPr>
+        <w:rPr>
+          <w:rFonts w:ascii="Calibri" w:hAnsi="Calibri"/>
+          <w:b/>
+          <w:sz w:val="44"/>
+        </w:rPr>
+      </w:pPr>
+    </w:p>
+    <w:p>
+      <w:pPr>
+        <w:rPr>
+          <w:rFonts w:ascii="Calibri" w:hAnsi="Calibri"/>
+          <w:b/>
+          <w:sz w:val="44"/>
+        </w:rPr>
+      </w:pPr>
+    </w:p>
+    <w:p>
+      <w:pPr>
+        <w:rPr>
+          <w:rFonts w:ascii="Calibri" w:hAnsi="Calibri"/>
+          <w:b/>
+          <w:sz w:val="44"/>
+        </w:rPr>
+      </w:pPr>
+    </w:p>
+    <w:p>
+      <w:pPr>
+        <w:rPr>
+          <w:rFonts w:ascii="Calibri" w:hAnsi="Calibri"/>
+          <w:b/>
+          <w:sz w:val="44"/>
+        </w:rPr>
+      </w:pPr>
+    </w:p>
+    <w:p>
+      <w:pPr>
+        <w:rPr>
+          <w:rFonts w:ascii="Calibri" w:hAnsi="Calibri"/>
+          <w:b/>
+          <w:sz w:val="44"/>
+        </w:rPr>
+      </w:pPr>
+    </w:p>
+    <w:p>
+      <w:pPr>
+        <w:rPr>
+          <w:rFonts w:ascii="Calibri" w:hAnsi="Calibri"/>
+          <w:b/>
+          <w:sz w:val="44"/>
+        </w:rPr>
+      </w:pPr>
+    </w:p>
+    <w:p>
+      <w:pPr>
+        <w:rPr>
+          <w:rFonts w:ascii="Calibri" w:hAnsi="Calibri"/>
+          <w:b/>
+          <w:sz w:val="44"/>
+        </w:rPr>
+      </w:pPr>
+    </w:p>
+    <w:p>
+      <w:pPr>
+        <w:rPr>
+          <w:rFonts w:ascii="Calibri" w:hAnsi="Calibri"/>
+          <w:b/>
+          <w:sz w:val="44"/>
+        </w:rPr>
+      </w:pPr>
+    </w:p>
+    <w:p>
+      <w:pPr>
+        <w:rPr>
+          <w:rFonts w:ascii="Calibri" w:hAnsi="Calibri"/>
+          <w:b/>
+          <w:sz w:val="44"/>
+        </w:rPr>
+      </w:pPr>
+    </w:p>
+    <w:p>
+      <w:pPr>
+        <w:rPr>
+          <w:rFonts w:ascii="Calibri" w:hAnsi="Calibri"/>
+          <w:b/>
+          <w:sz w:val="44"/>
+        </w:rPr>
+      </w:pPr>
+    </w:p>
+    <w:p>
+      <w:pPr>
+        <w:rPr>
+          <w:rFonts w:ascii="Calibri" w:hAnsi="Calibri"/>
+          <w:b/>
+          <w:sz w:val="44"/>
+        </w:rPr>
+      </w:pPr>
+    </w:p>
+    <w:p>
+      <w:pPr>
+        <w:rPr>
+          <w:rFonts w:ascii="Calibri" w:hAnsi="Calibri"/>
+          <w:b/>
+          <w:sz w:val="44"/>
+        </w:rPr>
+      </w:pPr>
+    </w:p>
+    <w:p>
+      <w:pPr>
+        <w:rPr>
+          <w:rFonts w:ascii="Calibri" w:hAnsi="Calibri"/>
+          <w:b/>
+          <w:sz w:val="44"/>
+        </w:rPr>
+      </w:pPr>
+    </w:p>
+    <w:p>
+      <w:pPr>
+        <w:rPr>
+          <w:rFonts w:ascii="Calibri" w:hAnsi="Calibri"/>
+          <w:b/>
+          <w:sz w:val="44"/>
+        </w:rPr>
+      </w:pPr>
+    </w:p>
+    <w:p>
+      <w:pPr>
+        <w:rPr>
+          <w:rFonts w:ascii="Calibri" w:hAnsi="Calibri"/>
+          <w:b/>
+          <w:sz w:val="44"/>
+        </w:rPr>
+      </w:pPr>
+    </w:p>
+    <w:p>
+      <w:pPr>
+        <w:rPr>
+          <w:rFonts w:ascii="Calibri" w:hAnsi="Calibri"/>
+          <w:b/>
+          <w:sz w:val="44"/>
+        </w:rPr>
+      </w:pPr>
+    </w:p>
+    <w:p>
+      <w:pPr>
+        <w:rPr>
+          <w:rFonts w:ascii="Calibri" w:hAnsi="Calibri"/>
+          <w:b/>
+          <w:sz w:val="44"/>
+        </w:rPr>
+      </w:pPr>
+    </w:p>
+    <w:p>
+      <w:pPr>
+        <w:rPr>
+          <w:rFonts w:ascii="Calibri" w:hAnsi="Calibri"/>
+          <w:b/>
+          <w:sz w:val="44"/>
+        </w:rPr>
+      </w:pPr>
+    </w:p>
+    <w:p>
+      <w:pPr>
+        <w:rPr>
+          <w:rFonts w:ascii="Calibri" w:hAnsi="Calibri"/>
+          <w:b/>
+          <w:sz w:val="44"/>
+        </w:rPr>
+      </w:pPr>
+    </w:p>
+    <w:p>
+      <w:pPr>
+        <w:rPr>
+          <w:rFonts w:ascii="Calibri" w:hAnsi="Calibri"/>
+          <w:b/>
+          <w:sz w:val="44"/>
+        </w:rPr>
+      </w:pPr>
+    </w:p>
+    <w:p>
+      <w:pPr>
+        <w:rPr>
+          <w:rFonts w:ascii="Calibri" w:hAnsi="Calibri"/>
+          <w:b/>
+          <w:sz w:val="44"/>
+        </w:rPr>
+      </w:pPr>
+    </w:p>
+    <w:p>
+      <w:pPr>
+        <w:rPr>
+          <w:rFonts w:ascii="Calibri" w:hAnsi="Calibri"/>
+          <w:b/>
+          <w:sz w:val="44"/>
+        </w:rPr>
+      </w:pPr>
+    </w:p>
+    <w:p>
+      <w:pPr>
+        <w:rPr>
+          <w:rFonts w:ascii="Calibri" w:hAnsi="Calibri"/>
+          <w:b/>
+          <w:sz w:val="44"/>
+        </w:rPr>
+      </w:pPr>
+    </w:p>
+    <w:p>
+      <w:pPr>
+        <w:rPr>
+          <w:rFonts w:ascii="Calibri" w:hAnsi="Calibri"/>
+          <w:b/>
+          <w:sz w:val="44"/>
+        </w:rPr>
+      </w:pPr>
+    </w:p>
+    <w:p>
+      <w:pPr>
+        <w:rPr>
+          <w:rFonts w:ascii="Calibri" w:hAnsi="Calibri"/>
+          <w:b/>
+          <w:sz w:val="44"/>
+        </w:rPr>
+      </w:pPr>
+    </w:p>
+    <w:p>
+      <w:pPr>
+        <w:rPr>
+          <w:rFonts w:ascii="Calibri" w:hAnsi="Calibri"/>
+          <w:b/>
+          <w:sz w:val="44"/>
+        </w:rPr>
+      </w:pPr>
+    </w:p>
+    <w:p>
+      <w:pPr>
+        <w:rPr>
+          <w:rFonts w:ascii="Calibri" w:hAnsi="Calibri"/>
+          <w:b/>
+          <w:sz w:val="44"/>
+        </w:rPr>
+      </w:pPr>
+    </w:p>
+    <w:p>
+      <w:pPr>
+        <w:rPr>
+          <w:rFonts w:ascii="Calibri" w:hAnsi="Calibri"/>
+          <w:b/>
+          <w:sz w:val="44"/>
+        </w:rPr>
+      </w:pPr>
+    </w:p>
+    <w:p>
+      <w:pPr>
+        <w:rPr>
+          <w:rFonts w:ascii="Calibri" w:hAnsi="Calibri"/>
+          <w:b/>
+          <w:sz w:val="44"/>
+        </w:rPr>
+      </w:pPr>
+    </w:p>
+    <w:p>
+      <w:pPr>
+        <w:rPr>
+          <w:rFonts w:ascii="Calibri" w:hAnsi="Calibri"/>
+          <w:b/>
+          <w:sz w:val="44"/>
+        </w:rPr>
+      </w:pPr>
+    </w:p>
     <w:sectPr>
       <w:pgSz w:w="16840" w:h="11900" w:orient="landscape"/>
       <w:pgMar w:top="709" w:right="1440" w:bottom="1800" w:left="1440" w:header="708" w:footer="708" w:gutter="0"/>
@@ -1590,6 +5749,44 @@
     </w:sectPr>
   </w:body>
 </w:document>
+</file>
+
+<file path=word/endnotes.xml><?xml version="1.0" encoding="utf-8"?>
+<w:endnotes xmlns:wpc="http://schemas.microsoft.com/office/word/2010/wordprocessingCanvas" xmlns:mo="http://schemas.microsoft.com/office/mac/office/2008/main" xmlns:mc="http://schemas.openxmlformats.org/markup-compatibility/2006" xmlns:mv="urn:schemas-microsoft-com:mac:vml" xmlns:o="urn:schemas-microsoft-com:office:office" xmlns:r="http://schemas.openxmlformats.org/officeDocument/2006/relationships" xmlns:m="http://schemas.openxmlformats.org/officeDocument/2006/math" xmlns:v="urn:schemas-microsoft-com:vml" xmlns:wp14="http://schemas.microsoft.com/office/word/2010/wordprocessingDrawing" xmlns:wp="http://schemas.openxmlformats.org/drawingml/2006/wordprocessingDrawing" xmlns:w10="urn:schemas-microsoft-com:office:word" xmlns:w="http://schemas.openxmlformats.org/wordprocessingml/2006/main" xmlns:w14="http://schemas.microsoft.com/office/word/2010/wordml" xmlns:wpg="http://schemas.microsoft.com/office/word/2010/wordprocessingGroup" xmlns:wpi="http://schemas.microsoft.com/office/word/2010/wordprocessingInk" xmlns:wne="http://schemas.microsoft.com/office/word/2006/wordml" xmlns:wps="http://schemas.microsoft.com/office/word/2010/wordprocessingShape" mc:Ignorable="w14 wp14">
+  <w:endnote w:type="separator" w:id="-1">
+    <w:p>
+      <w:r>
+        <w:separator/>
+      </w:r>
+    </w:p>
+  </w:endnote>
+  <w:endnote w:type="continuationSeparator" w:id="0">
+    <w:p>
+      <w:r>
+        <w:continuationSeparator/>
+      </w:r>
+    </w:p>
+  </w:endnote>
+</w:endnotes>
+</file>
+
+<file path=word/footnotes.xml><?xml version="1.0" encoding="utf-8"?>
+<w:footnotes xmlns:wpc="http://schemas.microsoft.com/office/word/2010/wordprocessingCanvas" xmlns:mo="http://schemas.microsoft.com/office/mac/office/2008/main" xmlns:mc="http://schemas.openxmlformats.org/markup-compatibility/2006" xmlns:mv="urn:schemas-microsoft-com:mac:vml" xmlns:o="urn:schemas-microsoft-com:office:office" xmlns:r="http://schemas.openxmlformats.org/officeDocument/2006/relationships" xmlns:m="http://schemas.openxmlformats.org/officeDocument/2006/math" xmlns:v="urn:schemas-microsoft-com:vml" xmlns:wp14="http://schemas.microsoft.com/office/word/2010/wordprocessingDrawing" xmlns:wp="http://schemas.openxmlformats.org/drawingml/2006/wordprocessingDrawing" xmlns:w10="urn:schemas-microsoft-com:office:word" xmlns:w="http://schemas.openxmlformats.org/wordprocessingml/2006/main" xmlns:w14="http://schemas.microsoft.com/office/word/2010/wordml" xmlns:wpg="http://schemas.microsoft.com/office/word/2010/wordprocessingGroup" xmlns:wpi="http://schemas.microsoft.com/office/word/2010/wordprocessingInk" xmlns:wne="http://schemas.microsoft.com/office/word/2006/wordml" xmlns:wps="http://schemas.microsoft.com/office/word/2010/wordprocessingShape" mc:Ignorable="w14 wp14">
+  <w:footnote w:type="separator" w:id="-1">
+    <w:p>
+      <w:r>
+        <w:separator/>
+      </w:r>
+    </w:p>
+  </w:footnote>
+  <w:footnote w:type="continuationSeparator" w:id="0">
+    <w:p>
+      <w:r>
+        <w:continuationSeparator/>
+      </w:r>
+    </w:p>
+  </w:footnote>
+</w:footnotes>
 </file>
 
 <file path=word/styles.xml><?xml version="1.0" encoding="utf-8"?>
@@ -1793,6 +5990,48 @@
       <w:sz w:val="18"/>
       <w:szCs w:val="18"/>
     </w:rPr>
+  </w:style>
+  <w:style w:type="paragraph" w:styleId="Header">
+    <w:name w:val="header"/>
+    <w:basedOn w:val="Normal"/>
+    <w:link w:val="HeaderChar"/>
+    <w:uiPriority w:val="99"/>
+    <w:unhideWhenUsed/>
+    <w:rsid w:val="00DB0E37"/>
+    <w:pPr>
+      <w:tabs>
+        <w:tab w:val="center" w:pos="4320"/>
+        <w:tab w:val="right" w:pos="8640"/>
+      </w:tabs>
+    </w:pPr>
+  </w:style>
+  <w:style w:type="character" w:customStyle="1" w:styleId="HeaderChar">
+    <w:name w:val="Header Char"/>
+    <w:basedOn w:val="DefaultParagraphFont"/>
+    <w:link w:val="Header"/>
+    <w:uiPriority w:val="99"/>
+    <w:rsid w:val="00DB0E37"/>
+  </w:style>
+  <w:style w:type="paragraph" w:styleId="Footer">
+    <w:name w:val="footer"/>
+    <w:basedOn w:val="Normal"/>
+    <w:link w:val="FooterChar"/>
+    <w:uiPriority w:val="99"/>
+    <w:unhideWhenUsed/>
+    <w:rsid w:val="00DB0E37"/>
+    <w:pPr>
+      <w:tabs>
+        <w:tab w:val="center" w:pos="4320"/>
+        <w:tab w:val="right" w:pos="8640"/>
+      </w:tabs>
+    </w:pPr>
+  </w:style>
+  <w:style w:type="character" w:customStyle="1" w:styleId="FooterChar">
+    <w:name w:val="Footer Char"/>
+    <w:basedOn w:val="DefaultParagraphFont"/>
+    <w:link w:val="Footer"/>
+    <w:uiPriority w:val="99"/>
+    <w:rsid w:val="00DB0E37"/>
   </w:style>
 </w:styles>
 </file>
@@ -1998,6 +6237,48 @@
       <w:sz w:val="18"/>
       <w:szCs w:val="18"/>
     </w:rPr>
+  </w:style>
+  <w:style w:type="paragraph" w:styleId="Header">
+    <w:name w:val="header"/>
+    <w:basedOn w:val="Normal"/>
+    <w:link w:val="HeaderChar"/>
+    <w:uiPriority w:val="99"/>
+    <w:unhideWhenUsed/>
+    <w:rsid w:val="00DB0E37"/>
+    <w:pPr>
+      <w:tabs>
+        <w:tab w:val="center" w:pos="4320"/>
+        <w:tab w:val="right" w:pos="8640"/>
+      </w:tabs>
+    </w:pPr>
+  </w:style>
+  <w:style w:type="character" w:customStyle="1" w:styleId="HeaderChar">
+    <w:name w:val="Header Char"/>
+    <w:basedOn w:val="DefaultParagraphFont"/>
+    <w:link w:val="Header"/>
+    <w:uiPriority w:val="99"/>
+    <w:rsid w:val="00DB0E37"/>
+  </w:style>
+  <w:style w:type="paragraph" w:styleId="Footer">
+    <w:name w:val="footer"/>
+    <w:basedOn w:val="Normal"/>
+    <w:link w:val="FooterChar"/>
+    <w:uiPriority w:val="99"/>
+    <w:unhideWhenUsed/>
+    <w:rsid w:val="00DB0E37"/>
+    <w:pPr>
+      <w:tabs>
+        <w:tab w:val="center" w:pos="4320"/>
+        <w:tab w:val="right" w:pos="8640"/>
+      </w:tabs>
+    </w:pPr>
+  </w:style>
+  <w:style w:type="character" w:customStyle="1" w:styleId="FooterChar">
+    <w:name w:val="Footer Char"/>
+    <w:basedOn w:val="DefaultParagraphFont"/>
+    <w:link w:val="Footer"/>
+    <w:uiPriority w:val="99"/>
+    <w:rsid w:val="00DB0E37"/>
   </w:style>
 </w:styles>
 </file>

</xml_diff>